<commit_message>
worked on public_benefits overflow
</commit_message>
<xml_diff>
--- a/docassemble/VTFeeWaiver/data/templates/VT_fee_waiver_addendum.docx
+++ b/docassemble/VTFeeWaiver/data/templates/VT_fee_waiver_addendum.docx
@@ -79,18 +79,6 @@
         <w:t>{</w:t>
       </w:r>
       <w:r>
-        <w:t xml:space="preserve">{ users[0] </w:t>
-      </w:r>
-      <w:r>
-        <w:t>}</w:t>
-      </w:r>
-      <w:r>
-        <w:t>}</w:t>
-      </w:r>
-      <w:r>
-        <w:t xml:space="preserve"> v. {</w:t>
-      </w:r>
-      <w:r>
         <w:t>{</w:t>
       </w:r>
       <w:r>
@@ -98,11 +86,11 @@
       </w:r>
       <w:proofErr w:type="spellStart"/>
       <w:r>
-        <w:t>other_parties</w:t>
+        <w:t>case_name</w:t>
       </w:r>
       <w:proofErr w:type="spellEnd"/>
       <w:r>
-        <w:t>[0] }</w:t>
+        <w:t xml:space="preserve"> }</w:t>
       </w:r>
       <w:r>
         <w:t>}</w:t>

</xml_diff>

<commit_message>
uploaded a new addendum template to handle $ amounts; updated listing of benefits on the PDF to handle other etc.
</commit_message>
<xml_diff>
--- a/docassemble/VTFeeWaiver/data/templates/VT_fee_waiver_addendum.docx
+++ b/docassemble/VTFeeWaiver/data/templates/VT_fee_waiver_addendum.docx
@@ -171,7 +171,7 @@
           <w:sz w:val="24"/>
           <w:szCs w:val="24"/>
         </w:rPr>
-        <w:t>field.is_object_list</w:t>
+        <w:t>field.field_name</w:t>
       </w:r>
       <w:proofErr w:type="spellEnd"/>
       <w:r>
@@ -180,23 +180,23 @@
           <w:sz w:val="24"/>
           <w:szCs w:val="24"/>
         </w:rPr>
-        <w:t>()</w:t>
-      </w:r>
-      <w:r>
-        <w:rPr>
-          <w:rFonts w:ascii="Arial" w:hAnsi="Arial" w:cs="Arial"/>
-          <w:sz w:val="24"/>
-          <w:szCs w:val="24"/>
-        </w:rPr>
-        <w:t xml:space="preserve"> </w:t>
-      </w:r>
-      <w:r>
-        <w:rPr>
-          <w:rFonts w:ascii="Arial" w:hAnsi="Arial" w:cs="Arial"/>
-          <w:sz w:val="24"/>
-          <w:szCs w:val="24"/>
-        </w:rPr>
-        <w:t xml:space="preserve">%} </w:t>
+        <w:t xml:space="preserve"> == "</w:t>
+      </w:r>
+      <w:r>
+        <w:rPr>
+          <w:rFonts w:ascii="Arial" w:hAnsi="Arial" w:cs="Arial"/>
+          <w:sz w:val="24"/>
+          <w:szCs w:val="24"/>
+        </w:rPr>
+        <w:t>vehicles</w:t>
+      </w:r>
+      <w:r>
+        <w:rPr>
+          <w:rFonts w:ascii="Arial" w:hAnsi="Arial" w:cs="Arial"/>
+          <w:sz w:val="24"/>
+          <w:szCs w:val="24"/>
+        </w:rPr>
+        <w:t>" %}</w:t>
       </w:r>
     </w:p>
     <w:p>
@@ -212,6 +212,1801 @@
           <w:sz w:val="24"/>
           <w:szCs w:val="24"/>
         </w:rPr>
+        <w:t xml:space="preserve">{{ </w:t>
+      </w:r>
+      <w:proofErr w:type="spellStart"/>
+      <w:r>
+        <w:rPr>
+          <w:sz w:val="24"/>
+          <w:szCs w:val="24"/>
+        </w:rPr>
+        <w:t>field.label</w:t>
+      </w:r>
+      <w:proofErr w:type="spellEnd"/>
+      <w:r>
+        <w:rPr>
+          <w:sz w:val="24"/>
+          <w:szCs w:val="24"/>
+        </w:rPr>
+        <w:t xml:space="preserve"> }}</w:t>
+      </w:r>
+    </w:p>
+    <w:tbl>
+      <w:tblPr>
+        <w:tblStyle w:val="TableGrid"/>
+        <w:tblW w:w="9355" w:type="dxa"/>
+        <w:tblLayout w:type="fixed"/>
+        <w:tblLook w:val="04A0" w:firstRow="1" w:lastRow="0" w:firstColumn="1" w:lastColumn="0" w:noHBand="0" w:noVBand="1"/>
+      </w:tblPr>
+      <w:tblGrid>
+        <w:gridCol w:w="3235"/>
+        <w:gridCol w:w="2040"/>
+        <w:gridCol w:w="2040"/>
+        <w:gridCol w:w="2040"/>
+      </w:tblGrid>
+      <w:tr>
+        <w:trPr>
+          <w:trHeight w:val="272"/>
+        </w:trPr>
+        <w:tc>
+          <w:tcPr>
+            <w:tcW w:w="3235" w:type="dxa"/>
+          </w:tcPr>
+          <w:p>
+            <w:pPr>
+              <w:spacing w:after="0" w:line="240" w:lineRule="auto"/>
+              <w:rPr>
+                <w:rFonts w:ascii="Arial" w:hAnsi="Arial" w:cs="Arial"/>
+                <w:b/>
+                <w:sz w:val="24"/>
+                <w:szCs w:val="24"/>
+              </w:rPr>
+            </w:pPr>
+            <w:r>
+              <w:rPr>
+                <w:rFonts w:ascii="Arial" w:eastAsia="Calibri" w:hAnsi="Arial" w:cs="Arial"/>
+                <w:b/>
+                <w:sz w:val="24"/>
+                <w:szCs w:val="24"/>
+              </w:rPr>
+              <w:t>Make/Model/Year</w:t>
+            </w:r>
+          </w:p>
+        </w:tc>
+        <w:tc>
+          <w:tcPr>
+            <w:tcW w:w="2040" w:type="dxa"/>
+          </w:tcPr>
+          <w:p>
+            <w:pPr>
+              <w:spacing w:after="0" w:line="240" w:lineRule="auto"/>
+              <w:rPr>
+                <w:rFonts w:ascii="Arial" w:hAnsi="Arial" w:cs="Arial"/>
+                <w:b/>
+                <w:sz w:val="24"/>
+                <w:szCs w:val="24"/>
+              </w:rPr>
+            </w:pPr>
+            <w:r>
+              <w:rPr>
+                <w:rFonts w:ascii="Arial" w:eastAsia="Calibri" w:hAnsi="Arial" w:cs="Arial"/>
+                <w:b/>
+                <w:sz w:val="24"/>
+                <w:szCs w:val="24"/>
+              </w:rPr>
+              <w:t>Fair market value</w:t>
+            </w:r>
+          </w:p>
+        </w:tc>
+        <w:tc>
+          <w:tcPr>
+            <w:tcW w:w="2040" w:type="dxa"/>
+          </w:tcPr>
+          <w:p>
+            <w:pPr>
+              <w:spacing w:after="0" w:line="240" w:lineRule="auto"/>
+              <w:rPr>
+                <w:rFonts w:ascii="Arial" w:hAnsi="Arial" w:cs="Arial"/>
+                <w:b/>
+                <w:sz w:val="24"/>
+                <w:szCs w:val="24"/>
+              </w:rPr>
+            </w:pPr>
+            <w:r>
+              <w:rPr>
+                <w:rFonts w:ascii="Arial" w:eastAsia="Calibri" w:hAnsi="Arial" w:cs="Arial"/>
+                <w:b/>
+                <w:sz w:val="24"/>
+                <w:szCs w:val="24"/>
+              </w:rPr>
+              <w:t>Amount owed</w:t>
+            </w:r>
+          </w:p>
+        </w:tc>
+        <w:tc>
+          <w:tcPr>
+            <w:tcW w:w="2040" w:type="dxa"/>
+          </w:tcPr>
+          <w:p>
+            <w:pPr>
+              <w:spacing w:after="0" w:line="240" w:lineRule="auto"/>
+              <w:rPr>
+                <w:rFonts w:ascii="Arial" w:eastAsia="Calibri" w:hAnsi="Arial" w:cs="Arial"/>
+                <w:b/>
+                <w:sz w:val="24"/>
+                <w:szCs w:val="24"/>
+              </w:rPr>
+            </w:pPr>
+            <w:r>
+              <w:rPr>
+                <w:rFonts w:ascii="Arial" w:eastAsia="Calibri" w:hAnsi="Arial" w:cs="Arial"/>
+                <w:b/>
+                <w:sz w:val="24"/>
+                <w:szCs w:val="24"/>
+              </w:rPr>
+              <w:t>Net value</w:t>
+            </w:r>
+          </w:p>
+        </w:tc>
+      </w:tr>
+      <w:tr>
+        <w:trPr>
+          <w:trHeight w:val="559"/>
+        </w:trPr>
+        <w:tc>
+          <w:tcPr>
+            <w:tcW w:w="3235" w:type="dxa"/>
+          </w:tcPr>
+          <w:p>
+            <w:pPr>
+              <w:spacing w:after="0" w:line="240" w:lineRule="auto"/>
+              <w:rPr>
+                <w:rFonts w:ascii="Arial" w:eastAsia="Calibri" w:hAnsi="Arial" w:cs="Arial"/>
+                <w:sz w:val="24"/>
+                <w:szCs w:val="24"/>
+              </w:rPr>
+            </w:pPr>
+            <w:r>
+              <w:rPr>
+                <w:rFonts w:ascii="Arial" w:eastAsia="Calibri" w:hAnsi="Arial" w:cs="Arial"/>
+                <w:sz w:val="24"/>
+                <w:szCs w:val="24"/>
+              </w:rPr>
+              <w:t xml:space="preserve">{%tr for row in </w:t>
+            </w:r>
+            <w:proofErr w:type="spellStart"/>
+            <w:r>
+              <w:rPr>
+                <w:rFonts w:ascii="Arial" w:eastAsia="Calibri" w:hAnsi="Arial" w:cs="Arial"/>
+                <w:sz w:val="24"/>
+                <w:szCs w:val="24"/>
+              </w:rPr>
+              <w:t>field.overflow_value</w:t>
+            </w:r>
+            <w:proofErr w:type="spellEnd"/>
+            <w:r>
+              <w:rPr>
+                <w:rFonts w:ascii="Arial" w:eastAsia="Calibri" w:hAnsi="Arial" w:cs="Arial"/>
+                <w:sz w:val="24"/>
+                <w:szCs w:val="24"/>
+              </w:rPr>
+              <w:t>() %}</w:t>
+            </w:r>
+          </w:p>
+        </w:tc>
+        <w:tc>
+          <w:tcPr>
+            <w:tcW w:w="2040" w:type="dxa"/>
+          </w:tcPr>
+          <w:p>
+            <w:pPr>
+              <w:spacing w:after="0" w:line="240" w:lineRule="auto"/>
+              <w:rPr>
+                <w:rFonts w:ascii="Arial" w:eastAsia="Calibri" w:hAnsi="Arial" w:cs="Arial"/>
+                <w:sz w:val="24"/>
+                <w:szCs w:val="24"/>
+              </w:rPr>
+            </w:pPr>
+          </w:p>
+        </w:tc>
+        <w:tc>
+          <w:tcPr>
+            <w:tcW w:w="2040" w:type="dxa"/>
+          </w:tcPr>
+          <w:p>
+            <w:pPr>
+              <w:spacing w:after="0" w:line="240" w:lineRule="auto"/>
+              <w:rPr>
+                <w:rFonts w:ascii="Arial" w:eastAsia="Calibri" w:hAnsi="Arial" w:cs="Arial"/>
+                <w:sz w:val="24"/>
+                <w:szCs w:val="24"/>
+              </w:rPr>
+            </w:pPr>
+          </w:p>
+        </w:tc>
+        <w:tc>
+          <w:tcPr>
+            <w:tcW w:w="2040" w:type="dxa"/>
+          </w:tcPr>
+          <w:p>
+            <w:pPr>
+              <w:spacing w:after="0" w:line="240" w:lineRule="auto"/>
+              <w:rPr>
+                <w:rFonts w:ascii="Arial" w:eastAsia="Calibri" w:hAnsi="Arial" w:cs="Arial"/>
+                <w:sz w:val="24"/>
+                <w:szCs w:val="24"/>
+              </w:rPr>
+            </w:pPr>
+          </w:p>
+        </w:tc>
+      </w:tr>
+      <w:tr>
+        <w:trPr>
+          <w:trHeight w:val="544"/>
+        </w:trPr>
+        <w:tc>
+          <w:tcPr>
+            <w:tcW w:w="3235" w:type="dxa"/>
+          </w:tcPr>
+          <w:p>
+            <w:pPr>
+              <w:spacing w:after="0" w:line="240" w:lineRule="auto"/>
+              <w:rPr>
+                <w:rFonts w:ascii="Arial" w:eastAsia="Calibri" w:hAnsi="Arial" w:cs="Arial"/>
+                <w:sz w:val="24"/>
+                <w:szCs w:val="24"/>
+              </w:rPr>
+            </w:pPr>
+            <w:r>
+              <w:rPr>
+                <w:rFonts w:ascii="Arial" w:eastAsia="Calibri" w:hAnsi="Arial" w:cs="Arial"/>
+                <w:sz w:val="24"/>
+                <w:szCs w:val="24"/>
+              </w:rPr>
+              <w:t>{</w:t>
+            </w:r>
+            <w:r>
+              <w:rPr>
+                <w:rFonts w:ascii="Arial" w:eastAsia="Calibri" w:hAnsi="Arial" w:cs="Arial"/>
+                <w:sz w:val="24"/>
+                <w:szCs w:val="24"/>
+              </w:rPr>
+              <w:t>{</w:t>
+            </w:r>
+            <w:proofErr w:type="spellStart"/>
+            <w:r>
+              <w:rPr>
+                <w:rFonts w:ascii="Arial" w:eastAsia="Calibri" w:hAnsi="Arial" w:cs="Arial"/>
+                <w:sz w:val="24"/>
+                <w:szCs w:val="24"/>
+              </w:rPr>
+              <w:t>row.make</w:t>
+            </w:r>
+            <w:proofErr w:type="spellEnd"/>
+            <w:r>
+              <w:rPr>
+                <w:rFonts w:ascii="Arial" w:eastAsia="Calibri" w:hAnsi="Arial" w:cs="Arial"/>
+                <w:sz w:val="24"/>
+                <w:szCs w:val="24"/>
+              </w:rPr>
+              <w:t>}}/{</w:t>
+            </w:r>
+            <w:r>
+              <w:rPr>
+                <w:rFonts w:ascii="Arial" w:eastAsia="Calibri" w:hAnsi="Arial" w:cs="Arial"/>
+                <w:sz w:val="24"/>
+                <w:szCs w:val="24"/>
+              </w:rPr>
+              <w:t>{</w:t>
+            </w:r>
+            <w:proofErr w:type="spellStart"/>
+            <w:r>
+              <w:rPr>
+                <w:rFonts w:ascii="Arial" w:eastAsia="Calibri" w:hAnsi="Arial" w:cs="Arial"/>
+                <w:sz w:val="24"/>
+                <w:szCs w:val="24"/>
+              </w:rPr>
+              <w:t>row.model</w:t>
+            </w:r>
+            <w:proofErr w:type="spellEnd"/>
+            <w:r>
+              <w:rPr>
+                <w:rFonts w:ascii="Arial" w:eastAsia="Calibri" w:hAnsi="Arial" w:cs="Arial"/>
+                <w:sz w:val="24"/>
+                <w:szCs w:val="24"/>
+              </w:rPr>
+              <w:t>}}/{</w:t>
+            </w:r>
+            <w:r>
+              <w:rPr>
+                <w:rFonts w:ascii="Arial" w:eastAsia="Calibri" w:hAnsi="Arial" w:cs="Arial"/>
+                <w:sz w:val="24"/>
+                <w:szCs w:val="24"/>
+              </w:rPr>
+              <w:t>{</w:t>
+            </w:r>
+            <w:proofErr w:type="spellStart"/>
+            <w:r>
+              <w:rPr>
+                <w:rFonts w:ascii="Arial" w:eastAsia="Calibri" w:hAnsi="Arial" w:cs="Arial"/>
+                <w:sz w:val="24"/>
+                <w:szCs w:val="24"/>
+              </w:rPr>
+              <w:t>row.year</w:t>
+            </w:r>
+            <w:proofErr w:type="spellEnd"/>
+            <w:r>
+              <w:rPr>
+                <w:rFonts w:ascii="Arial" w:eastAsia="Calibri" w:hAnsi="Arial" w:cs="Arial"/>
+                <w:sz w:val="24"/>
+                <w:szCs w:val="24"/>
+              </w:rPr>
+              <w:t>}}</w:t>
+            </w:r>
+          </w:p>
+        </w:tc>
+        <w:tc>
+          <w:tcPr>
+            <w:tcW w:w="2040" w:type="dxa"/>
+          </w:tcPr>
+          <w:p>
+            <w:pPr>
+              <w:spacing w:after="0" w:line="240" w:lineRule="auto"/>
+              <w:rPr>
+                <w:rFonts w:ascii="Arial" w:eastAsia="Calibri" w:hAnsi="Arial" w:cs="Arial"/>
+                <w:sz w:val="24"/>
+                <w:szCs w:val="24"/>
+              </w:rPr>
+            </w:pPr>
+            <w:r>
+              <w:rPr>
+                <w:rFonts w:ascii="Arial" w:eastAsia="Calibri" w:hAnsi="Arial" w:cs="Arial"/>
+                <w:sz w:val="24"/>
+                <w:szCs w:val="24"/>
+              </w:rPr>
+              <w:t>{</w:t>
+            </w:r>
+            <w:r>
+              <w:rPr>
+                <w:rFonts w:ascii="Arial" w:eastAsia="Calibri" w:hAnsi="Arial" w:cs="Arial"/>
+                <w:sz w:val="24"/>
+                <w:szCs w:val="24"/>
+              </w:rPr>
+              <w:t>{</w:t>
+            </w:r>
+            <w:r>
+              <w:rPr>
+                <w:rFonts w:ascii="Arial" w:eastAsia="Calibri" w:hAnsi="Arial" w:cs="Arial"/>
+                <w:sz w:val="24"/>
+                <w:szCs w:val="24"/>
+              </w:rPr>
+              <w:t>currency(</w:t>
+            </w:r>
+            <w:proofErr w:type="spellStart"/>
+            <w:r>
+              <w:rPr>
+                <w:rFonts w:ascii="Arial" w:eastAsia="Calibri" w:hAnsi="Arial" w:cs="Arial"/>
+                <w:sz w:val="24"/>
+                <w:szCs w:val="24"/>
+              </w:rPr>
+              <w:t>row.market_value</w:t>
+            </w:r>
+            <w:proofErr w:type="spellEnd"/>
+            <w:r>
+              <w:rPr>
+                <w:rFonts w:ascii="Arial" w:eastAsia="Calibri" w:hAnsi="Arial" w:cs="Arial"/>
+                <w:sz w:val="24"/>
+                <w:szCs w:val="24"/>
+              </w:rPr>
+              <w:t>) }}</w:t>
+            </w:r>
+          </w:p>
+        </w:tc>
+        <w:tc>
+          <w:tcPr>
+            <w:tcW w:w="2040" w:type="dxa"/>
+          </w:tcPr>
+          <w:p>
+            <w:pPr>
+              <w:spacing w:after="0" w:line="240" w:lineRule="auto"/>
+              <w:rPr>
+                <w:rFonts w:ascii="Arial" w:eastAsia="Calibri" w:hAnsi="Arial" w:cs="Arial"/>
+                <w:sz w:val="24"/>
+                <w:szCs w:val="24"/>
+              </w:rPr>
+            </w:pPr>
+            <w:r>
+              <w:rPr>
+                <w:rFonts w:ascii="Arial" w:eastAsia="Calibri" w:hAnsi="Arial" w:cs="Arial"/>
+                <w:sz w:val="24"/>
+                <w:szCs w:val="24"/>
+              </w:rPr>
+              <w:t>{</w:t>
+            </w:r>
+            <w:r>
+              <w:rPr>
+                <w:rFonts w:ascii="Arial" w:eastAsia="Calibri" w:hAnsi="Arial" w:cs="Arial"/>
+                <w:sz w:val="24"/>
+                <w:szCs w:val="24"/>
+              </w:rPr>
+              <w:t>{</w:t>
+            </w:r>
+            <w:r>
+              <w:rPr>
+                <w:rFonts w:ascii="Arial" w:eastAsia="Calibri" w:hAnsi="Arial" w:cs="Arial"/>
+                <w:sz w:val="24"/>
+                <w:szCs w:val="24"/>
+              </w:rPr>
+              <w:t>currency(</w:t>
+            </w:r>
+            <w:proofErr w:type="spellStart"/>
+            <w:r>
+              <w:rPr>
+                <w:rFonts w:ascii="Arial" w:eastAsia="Calibri" w:hAnsi="Arial" w:cs="Arial"/>
+                <w:sz w:val="24"/>
+                <w:szCs w:val="24"/>
+              </w:rPr>
+              <w:t>row.balance</w:t>
+            </w:r>
+            <w:proofErr w:type="spellEnd"/>
+            <w:r>
+              <w:rPr>
+                <w:rFonts w:ascii="Arial" w:eastAsia="Calibri" w:hAnsi="Arial" w:cs="Arial"/>
+                <w:sz w:val="24"/>
+                <w:szCs w:val="24"/>
+              </w:rPr>
+              <w:t>)}}</w:t>
+            </w:r>
+          </w:p>
+        </w:tc>
+        <w:tc>
+          <w:tcPr>
+            <w:tcW w:w="2040" w:type="dxa"/>
+          </w:tcPr>
+          <w:p>
+            <w:pPr>
+              <w:spacing w:after="0" w:line="240" w:lineRule="auto"/>
+              <w:rPr>
+                <w:rFonts w:ascii="Arial" w:eastAsia="Calibri" w:hAnsi="Arial" w:cs="Arial"/>
+                <w:sz w:val="24"/>
+                <w:szCs w:val="24"/>
+              </w:rPr>
+            </w:pPr>
+            <w:r>
+              <w:rPr>
+                <w:rFonts w:ascii="Arial" w:eastAsia="Calibri" w:hAnsi="Arial" w:cs="Arial"/>
+                <w:sz w:val="24"/>
+                <w:szCs w:val="24"/>
+              </w:rPr>
+              <w:t>{</w:t>
+            </w:r>
+            <w:r>
+              <w:rPr>
+                <w:rFonts w:ascii="Arial" w:eastAsia="Calibri" w:hAnsi="Arial" w:cs="Arial"/>
+                <w:sz w:val="24"/>
+                <w:szCs w:val="24"/>
+              </w:rPr>
+              <w:t>{</w:t>
+            </w:r>
+            <w:r>
+              <w:rPr>
+                <w:rFonts w:ascii="Arial" w:eastAsia="Calibri" w:hAnsi="Arial" w:cs="Arial"/>
+                <w:sz w:val="24"/>
+                <w:szCs w:val="24"/>
+              </w:rPr>
+              <w:t>currency(</w:t>
+            </w:r>
+            <w:proofErr w:type="spellStart"/>
+            <w:r>
+              <w:rPr>
+                <w:rFonts w:ascii="Arial" w:eastAsia="Calibri" w:hAnsi="Arial" w:cs="Arial"/>
+                <w:sz w:val="24"/>
+                <w:szCs w:val="24"/>
+              </w:rPr>
+              <w:t>row.market_value</w:t>
+            </w:r>
+            <w:proofErr w:type="spellEnd"/>
+            <w:r>
+              <w:rPr>
+                <w:rFonts w:ascii="Arial" w:eastAsia="Calibri" w:hAnsi="Arial" w:cs="Arial"/>
+                <w:sz w:val="24"/>
+                <w:szCs w:val="24"/>
+              </w:rPr>
+              <w:t xml:space="preserve"> - </w:t>
+            </w:r>
+            <w:proofErr w:type="spellStart"/>
+            <w:r>
+              <w:rPr>
+                <w:rFonts w:ascii="Arial" w:eastAsia="Calibri" w:hAnsi="Arial" w:cs="Arial"/>
+                <w:sz w:val="24"/>
+                <w:szCs w:val="24"/>
+              </w:rPr>
+              <w:t>row.balance</w:t>
+            </w:r>
+            <w:proofErr w:type="spellEnd"/>
+            <w:r>
+              <w:rPr>
+                <w:rFonts w:ascii="Arial" w:eastAsia="Calibri" w:hAnsi="Arial" w:cs="Arial"/>
+                <w:sz w:val="24"/>
+                <w:szCs w:val="24"/>
+              </w:rPr>
+              <w:t>)}}</w:t>
+            </w:r>
+          </w:p>
+        </w:tc>
+      </w:tr>
+      <w:tr>
+        <w:trPr>
+          <w:trHeight w:val="272"/>
+        </w:trPr>
+        <w:tc>
+          <w:tcPr>
+            <w:tcW w:w="3235" w:type="dxa"/>
+          </w:tcPr>
+          <w:p>
+            <w:pPr>
+              <w:spacing w:after="0" w:line="240" w:lineRule="auto"/>
+              <w:rPr>
+                <w:rFonts w:ascii="Arial" w:eastAsia="Calibri" w:hAnsi="Arial" w:cs="Arial"/>
+                <w:sz w:val="24"/>
+                <w:szCs w:val="24"/>
+              </w:rPr>
+            </w:pPr>
+            <w:r>
+              <w:rPr>
+                <w:rFonts w:ascii="Arial" w:eastAsia="Calibri" w:hAnsi="Arial" w:cs="Arial"/>
+                <w:sz w:val="24"/>
+                <w:szCs w:val="24"/>
+              </w:rPr>
+              <w:t xml:space="preserve">{%tr </w:t>
+            </w:r>
+            <w:proofErr w:type="spellStart"/>
+            <w:r>
+              <w:rPr>
+                <w:rFonts w:ascii="Arial" w:eastAsia="Calibri" w:hAnsi="Arial" w:cs="Arial"/>
+                <w:sz w:val="24"/>
+                <w:szCs w:val="24"/>
+              </w:rPr>
+              <w:t>endfor</w:t>
+            </w:r>
+            <w:proofErr w:type="spellEnd"/>
+            <w:r>
+              <w:rPr>
+                <w:rFonts w:ascii="Arial" w:eastAsia="Calibri" w:hAnsi="Arial" w:cs="Arial"/>
+                <w:sz w:val="24"/>
+                <w:szCs w:val="24"/>
+              </w:rPr>
+              <w:t xml:space="preserve"> %}</w:t>
+            </w:r>
+          </w:p>
+        </w:tc>
+        <w:tc>
+          <w:tcPr>
+            <w:tcW w:w="2040" w:type="dxa"/>
+          </w:tcPr>
+          <w:p>
+            <w:pPr>
+              <w:spacing w:after="0" w:line="240" w:lineRule="auto"/>
+              <w:rPr>
+                <w:rFonts w:ascii="Arial" w:eastAsia="Calibri" w:hAnsi="Arial" w:cs="Arial"/>
+                <w:sz w:val="24"/>
+                <w:szCs w:val="24"/>
+              </w:rPr>
+            </w:pPr>
+          </w:p>
+        </w:tc>
+        <w:tc>
+          <w:tcPr>
+            <w:tcW w:w="2040" w:type="dxa"/>
+          </w:tcPr>
+          <w:p>
+            <w:pPr>
+              <w:spacing w:after="0" w:line="240" w:lineRule="auto"/>
+              <w:rPr>
+                <w:rFonts w:ascii="Arial" w:eastAsia="Calibri" w:hAnsi="Arial" w:cs="Arial"/>
+                <w:sz w:val="24"/>
+                <w:szCs w:val="24"/>
+              </w:rPr>
+            </w:pPr>
+          </w:p>
+        </w:tc>
+        <w:tc>
+          <w:tcPr>
+            <w:tcW w:w="2040" w:type="dxa"/>
+          </w:tcPr>
+          <w:p>
+            <w:pPr>
+              <w:spacing w:after="0" w:line="240" w:lineRule="auto"/>
+              <w:rPr>
+                <w:rFonts w:ascii="Arial" w:eastAsia="Calibri" w:hAnsi="Arial" w:cs="Arial"/>
+                <w:sz w:val="24"/>
+                <w:szCs w:val="24"/>
+              </w:rPr>
+            </w:pPr>
+          </w:p>
+        </w:tc>
+      </w:tr>
+    </w:tbl>
+    <w:p>
+      <w:pPr>
+        <w:rPr>
+          <w:rFonts w:ascii="Arial" w:hAnsi="Arial" w:cs="Arial"/>
+          <w:sz w:val="24"/>
+          <w:szCs w:val="24"/>
+        </w:rPr>
+      </w:pPr>
+    </w:p>
+    <w:p>
+      <w:pPr>
+        <w:rPr>
+          <w:rFonts w:ascii="Arial" w:hAnsi="Arial" w:cs="Arial"/>
+          <w:sz w:val="24"/>
+          <w:szCs w:val="24"/>
+        </w:rPr>
+      </w:pPr>
+      <w:r>
+        <w:rPr>
+          <w:rFonts w:ascii="Arial" w:hAnsi="Arial" w:cs="Arial"/>
+          <w:sz w:val="24"/>
+          <w:szCs w:val="24"/>
+        </w:rPr>
+        <w:t xml:space="preserve">{%p </w:t>
+      </w:r>
+      <w:proofErr w:type="spellStart"/>
+      <w:r>
+        <w:rPr>
+          <w:rFonts w:ascii="Arial" w:hAnsi="Arial" w:cs="Arial"/>
+          <w:sz w:val="24"/>
+          <w:szCs w:val="24"/>
+        </w:rPr>
+        <w:t>el</w:t>
+      </w:r>
+      <w:r>
+        <w:rPr>
+          <w:rFonts w:ascii="Arial" w:hAnsi="Arial" w:cs="Arial"/>
+          <w:sz w:val="24"/>
+          <w:szCs w:val="24"/>
+        </w:rPr>
+        <w:t>if</w:t>
+      </w:r>
+      <w:proofErr w:type="spellEnd"/>
+      <w:r>
+        <w:rPr>
+          <w:rFonts w:ascii="Arial" w:hAnsi="Arial" w:cs="Arial"/>
+          <w:sz w:val="24"/>
+          <w:szCs w:val="24"/>
+        </w:rPr>
+        <w:t xml:space="preserve"> </w:t>
+      </w:r>
+      <w:proofErr w:type="spellStart"/>
+      <w:r>
+        <w:rPr>
+          <w:rFonts w:ascii="Arial" w:hAnsi="Arial" w:cs="Arial"/>
+          <w:sz w:val="24"/>
+          <w:szCs w:val="24"/>
+        </w:rPr>
+        <w:t>field.field_name</w:t>
+      </w:r>
+      <w:proofErr w:type="spellEnd"/>
+      <w:r>
+        <w:rPr>
+          <w:rFonts w:ascii="Arial" w:hAnsi="Arial" w:cs="Arial"/>
+          <w:sz w:val="24"/>
+          <w:szCs w:val="24"/>
+        </w:rPr>
+        <w:t xml:space="preserve"> == "</w:t>
+      </w:r>
+      <w:proofErr w:type="spellStart"/>
+      <w:r>
+        <w:rPr>
+          <w:rFonts w:ascii="Arial" w:hAnsi="Arial" w:cs="Arial"/>
+          <w:sz w:val="24"/>
+          <w:szCs w:val="24"/>
+        </w:rPr>
+        <w:t>real_estate</w:t>
+      </w:r>
+      <w:proofErr w:type="spellEnd"/>
+      <w:r>
+        <w:rPr>
+          <w:rFonts w:ascii="Arial" w:hAnsi="Arial" w:cs="Arial"/>
+          <w:sz w:val="24"/>
+          <w:szCs w:val="24"/>
+        </w:rPr>
+        <w:t>" %}</w:t>
+      </w:r>
+    </w:p>
+    <w:p>
+      <w:pPr>
+        <w:pStyle w:val="Heading3"/>
+        <w:rPr>
+          <w:sz w:val="24"/>
+          <w:szCs w:val="24"/>
+        </w:rPr>
+      </w:pPr>
+      <w:r>
+        <w:rPr>
+          <w:sz w:val="24"/>
+          <w:szCs w:val="24"/>
+        </w:rPr>
+        <w:t xml:space="preserve">{{ </w:t>
+      </w:r>
+      <w:proofErr w:type="spellStart"/>
+      <w:r>
+        <w:rPr>
+          <w:sz w:val="24"/>
+          <w:szCs w:val="24"/>
+        </w:rPr>
+        <w:t>field.label</w:t>
+      </w:r>
+      <w:proofErr w:type="spellEnd"/>
+      <w:r>
+        <w:rPr>
+          <w:sz w:val="24"/>
+          <w:szCs w:val="24"/>
+        </w:rPr>
+        <w:t xml:space="preserve"> }}</w:t>
+      </w:r>
+    </w:p>
+    <w:tbl>
+      <w:tblPr>
+        <w:tblStyle w:val="TableGrid"/>
+        <w:tblW w:w="9355" w:type="dxa"/>
+        <w:tblLayout w:type="fixed"/>
+        <w:tblLook w:val="04A0" w:firstRow="1" w:lastRow="0" w:firstColumn="1" w:lastColumn="0" w:noHBand="0" w:noVBand="1"/>
+      </w:tblPr>
+      <w:tblGrid>
+        <w:gridCol w:w="3235"/>
+        <w:gridCol w:w="2040"/>
+        <w:gridCol w:w="2040"/>
+        <w:gridCol w:w="2040"/>
+      </w:tblGrid>
+      <w:tr>
+        <w:trPr>
+          <w:trHeight w:val="272"/>
+        </w:trPr>
+        <w:tc>
+          <w:tcPr>
+            <w:tcW w:w="3235" w:type="dxa"/>
+          </w:tcPr>
+          <w:p>
+            <w:pPr>
+              <w:spacing w:after="0" w:line="240" w:lineRule="auto"/>
+              <w:rPr>
+                <w:rFonts w:ascii="Arial" w:hAnsi="Arial" w:cs="Arial"/>
+                <w:b/>
+                <w:sz w:val="24"/>
+                <w:szCs w:val="24"/>
+              </w:rPr>
+            </w:pPr>
+            <w:r>
+              <w:rPr>
+                <w:rFonts w:ascii="Arial" w:eastAsia="Calibri" w:hAnsi="Arial" w:cs="Arial"/>
+                <w:b/>
+                <w:sz w:val="24"/>
+                <w:szCs w:val="24"/>
+              </w:rPr>
+              <w:t>Description</w:t>
+            </w:r>
+          </w:p>
+        </w:tc>
+        <w:tc>
+          <w:tcPr>
+            <w:tcW w:w="2040" w:type="dxa"/>
+          </w:tcPr>
+          <w:p>
+            <w:pPr>
+              <w:spacing w:after="0" w:line="240" w:lineRule="auto"/>
+              <w:rPr>
+                <w:rFonts w:ascii="Arial" w:hAnsi="Arial" w:cs="Arial"/>
+                <w:b/>
+                <w:sz w:val="24"/>
+                <w:szCs w:val="24"/>
+              </w:rPr>
+            </w:pPr>
+            <w:r>
+              <w:rPr>
+                <w:rFonts w:ascii="Arial" w:eastAsia="Calibri" w:hAnsi="Arial" w:cs="Arial"/>
+                <w:b/>
+                <w:sz w:val="24"/>
+                <w:szCs w:val="24"/>
+              </w:rPr>
+              <w:t>Fair market value</w:t>
+            </w:r>
+          </w:p>
+        </w:tc>
+        <w:tc>
+          <w:tcPr>
+            <w:tcW w:w="2040" w:type="dxa"/>
+          </w:tcPr>
+          <w:p>
+            <w:pPr>
+              <w:spacing w:after="0" w:line="240" w:lineRule="auto"/>
+              <w:rPr>
+                <w:rFonts w:ascii="Arial" w:hAnsi="Arial" w:cs="Arial"/>
+                <w:b/>
+                <w:sz w:val="24"/>
+                <w:szCs w:val="24"/>
+              </w:rPr>
+            </w:pPr>
+            <w:r>
+              <w:rPr>
+                <w:rFonts w:ascii="Arial" w:eastAsia="Calibri" w:hAnsi="Arial" w:cs="Arial"/>
+                <w:b/>
+                <w:sz w:val="24"/>
+                <w:szCs w:val="24"/>
+              </w:rPr>
+              <w:t>Amount owed</w:t>
+            </w:r>
+          </w:p>
+        </w:tc>
+        <w:tc>
+          <w:tcPr>
+            <w:tcW w:w="2040" w:type="dxa"/>
+          </w:tcPr>
+          <w:p>
+            <w:pPr>
+              <w:spacing w:after="0" w:line="240" w:lineRule="auto"/>
+              <w:rPr>
+                <w:rFonts w:ascii="Arial" w:eastAsia="Calibri" w:hAnsi="Arial" w:cs="Arial"/>
+                <w:b/>
+                <w:sz w:val="24"/>
+                <w:szCs w:val="24"/>
+              </w:rPr>
+            </w:pPr>
+            <w:r>
+              <w:rPr>
+                <w:rFonts w:ascii="Arial" w:eastAsia="Calibri" w:hAnsi="Arial" w:cs="Arial"/>
+                <w:b/>
+                <w:sz w:val="24"/>
+                <w:szCs w:val="24"/>
+              </w:rPr>
+              <w:t>Net value</w:t>
+            </w:r>
+          </w:p>
+        </w:tc>
+      </w:tr>
+      <w:tr>
+        <w:trPr>
+          <w:trHeight w:val="559"/>
+        </w:trPr>
+        <w:tc>
+          <w:tcPr>
+            <w:tcW w:w="3235" w:type="dxa"/>
+          </w:tcPr>
+          <w:p>
+            <w:pPr>
+              <w:spacing w:after="0" w:line="240" w:lineRule="auto"/>
+              <w:rPr>
+                <w:rFonts w:ascii="Arial" w:eastAsia="Calibri" w:hAnsi="Arial" w:cs="Arial"/>
+                <w:sz w:val="24"/>
+                <w:szCs w:val="24"/>
+              </w:rPr>
+            </w:pPr>
+            <w:r>
+              <w:rPr>
+                <w:rFonts w:ascii="Arial" w:eastAsia="Calibri" w:hAnsi="Arial" w:cs="Arial"/>
+                <w:sz w:val="24"/>
+                <w:szCs w:val="24"/>
+              </w:rPr>
+              <w:t xml:space="preserve">{%tr for row in </w:t>
+            </w:r>
+            <w:proofErr w:type="spellStart"/>
+            <w:r>
+              <w:rPr>
+                <w:rFonts w:ascii="Arial" w:eastAsia="Calibri" w:hAnsi="Arial" w:cs="Arial"/>
+                <w:sz w:val="24"/>
+                <w:szCs w:val="24"/>
+              </w:rPr>
+              <w:t>field.overflow_value</w:t>
+            </w:r>
+            <w:proofErr w:type="spellEnd"/>
+            <w:r>
+              <w:rPr>
+                <w:rFonts w:ascii="Arial" w:eastAsia="Calibri" w:hAnsi="Arial" w:cs="Arial"/>
+                <w:sz w:val="24"/>
+                <w:szCs w:val="24"/>
+              </w:rPr>
+              <w:t>() %}</w:t>
+            </w:r>
+          </w:p>
+        </w:tc>
+        <w:tc>
+          <w:tcPr>
+            <w:tcW w:w="2040" w:type="dxa"/>
+          </w:tcPr>
+          <w:p>
+            <w:pPr>
+              <w:spacing w:after="0" w:line="240" w:lineRule="auto"/>
+              <w:rPr>
+                <w:rFonts w:ascii="Arial" w:eastAsia="Calibri" w:hAnsi="Arial" w:cs="Arial"/>
+                <w:sz w:val="24"/>
+                <w:szCs w:val="24"/>
+              </w:rPr>
+            </w:pPr>
+          </w:p>
+        </w:tc>
+        <w:tc>
+          <w:tcPr>
+            <w:tcW w:w="2040" w:type="dxa"/>
+          </w:tcPr>
+          <w:p>
+            <w:pPr>
+              <w:spacing w:after="0" w:line="240" w:lineRule="auto"/>
+              <w:rPr>
+                <w:rFonts w:ascii="Arial" w:eastAsia="Calibri" w:hAnsi="Arial" w:cs="Arial"/>
+                <w:sz w:val="24"/>
+                <w:szCs w:val="24"/>
+              </w:rPr>
+            </w:pPr>
+          </w:p>
+        </w:tc>
+        <w:tc>
+          <w:tcPr>
+            <w:tcW w:w="2040" w:type="dxa"/>
+          </w:tcPr>
+          <w:p>
+            <w:pPr>
+              <w:spacing w:after="0" w:line="240" w:lineRule="auto"/>
+              <w:rPr>
+                <w:rFonts w:ascii="Arial" w:eastAsia="Calibri" w:hAnsi="Arial" w:cs="Arial"/>
+                <w:sz w:val="24"/>
+                <w:szCs w:val="24"/>
+              </w:rPr>
+            </w:pPr>
+          </w:p>
+        </w:tc>
+      </w:tr>
+      <w:tr>
+        <w:trPr>
+          <w:trHeight w:val="544"/>
+        </w:trPr>
+        <w:tc>
+          <w:tcPr>
+            <w:tcW w:w="3235" w:type="dxa"/>
+          </w:tcPr>
+          <w:p>
+            <w:pPr>
+              <w:spacing w:after="0" w:line="240" w:lineRule="auto"/>
+              <w:rPr>
+                <w:rFonts w:ascii="Arial" w:eastAsia="Calibri" w:hAnsi="Arial" w:cs="Arial"/>
+                <w:sz w:val="24"/>
+                <w:szCs w:val="24"/>
+              </w:rPr>
+            </w:pPr>
+            <w:r>
+              <w:rPr>
+                <w:rFonts w:ascii="Arial" w:eastAsia="Calibri" w:hAnsi="Arial" w:cs="Arial"/>
+                <w:sz w:val="24"/>
+                <w:szCs w:val="24"/>
+              </w:rPr>
+              <w:t>{</w:t>
+            </w:r>
+            <w:r>
+              <w:rPr>
+                <w:rFonts w:ascii="Arial" w:eastAsia="Calibri" w:hAnsi="Arial" w:cs="Arial"/>
+                <w:sz w:val="24"/>
+                <w:szCs w:val="24"/>
+              </w:rPr>
+              <w:t>{</w:t>
+            </w:r>
+            <w:proofErr w:type="spellStart"/>
+            <w:r>
+              <w:rPr>
+                <w:rFonts w:ascii="Arial" w:eastAsia="Calibri" w:hAnsi="Arial" w:cs="Arial"/>
+                <w:sz w:val="24"/>
+                <w:szCs w:val="24"/>
+              </w:rPr>
+              <w:t>row.</w:t>
+            </w:r>
+            <w:r>
+              <w:rPr>
+                <w:rFonts w:ascii="Arial" w:eastAsia="Calibri" w:hAnsi="Arial" w:cs="Arial"/>
+                <w:sz w:val="24"/>
+                <w:szCs w:val="24"/>
+              </w:rPr>
+              <w:t>display_name</w:t>
+            </w:r>
+            <w:proofErr w:type="spellEnd"/>
+            <w:r>
+              <w:rPr>
+                <w:rFonts w:ascii="Arial" w:eastAsia="Calibri" w:hAnsi="Arial" w:cs="Arial"/>
+                <w:sz w:val="24"/>
+                <w:szCs w:val="24"/>
+              </w:rPr>
+              <w:t>}}</w:t>
+            </w:r>
+          </w:p>
+        </w:tc>
+        <w:tc>
+          <w:tcPr>
+            <w:tcW w:w="2040" w:type="dxa"/>
+          </w:tcPr>
+          <w:p>
+            <w:pPr>
+              <w:spacing w:after="0" w:line="240" w:lineRule="auto"/>
+              <w:rPr>
+                <w:rFonts w:ascii="Arial" w:eastAsia="Calibri" w:hAnsi="Arial" w:cs="Arial"/>
+                <w:sz w:val="24"/>
+                <w:szCs w:val="24"/>
+              </w:rPr>
+            </w:pPr>
+            <w:r>
+              <w:rPr>
+                <w:rFonts w:ascii="Arial" w:eastAsia="Calibri" w:hAnsi="Arial" w:cs="Arial"/>
+                <w:sz w:val="24"/>
+                <w:szCs w:val="24"/>
+              </w:rPr>
+              <w:t>{</w:t>
+            </w:r>
+            <w:r>
+              <w:rPr>
+                <w:rFonts w:ascii="Arial" w:eastAsia="Calibri" w:hAnsi="Arial" w:cs="Arial"/>
+                <w:sz w:val="24"/>
+                <w:szCs w:val="24"/>
+              </w:rPr>
+              <w:t>{</w:t>
+            </w:r>
+            <w:r>
+              <w:rPr>
+                <w:rFonts w:ascii="Arial" w:eastAsia="Calibri" w:hAnsi="Arial" w:cs="Arial"/>
+                <w:sz w:val="24"/>
+                <w:szCs w:val="24"/>
+              </w:rPr>
+              <w:t>currency(</w:t>
+            </w:r>
+            <w:proofErr w:type="spellStart"/>
+            <w:r>
+              <w:rPr>
+                <w:rFonts w:ascii="Arial" w:eastAsia="Calibri" w:hAnsi="Arial" w:cs="Arial"/>
+                <w:sz w:val="24"/>
+                <w:szCs w:val="24"/>
+              </w:rPr>
+              <w:t>row.market_value</w:t>
+            </w:r>
+            <w:proofErr w:type="spellEnd"/>
+            <w:r>
+              <w:rPr>
+                <w:rFonts w:ascii="Arial" w:eastAsia="Calibri" w:hAnsi="Arial" w:cs="Arial"/>
+                <w:sz w:val="24"/>
+                <w:szCs w:val="24"/>
+              </w:rPr>
+              <w:t>) }}</w:t>
+            </w:r>
+          </w:p>
+        </w:tc>
+        <w:tc>
+          <w:tcPr>
+            <w:tcW w:w="2040" w:type="dxa"/>
+          </w:tcPr>
+          <w:p>
+            <w:pPr>
+              <w:spacing w:after="0" w:line="240" w:lineRule="auto"/>
+              <w:rPr>
+                <w:rFonts w:ascii="Arial" w:eastAsia="Calibri" w:hAnsi="Arial" w:cs="Arial"/>
+                <w:sz w:val="24"/>
+                <w:szCs w:val="24"/>
+              </w:rPr>
+            </w:pPr>
+            <w:r>
+              <w:rPr>
+                <w:rFonts w:ascii="Arial" w:eastAsia="Calibri" w:hAnsi="Arial" w:cs="Arial"/>
+                <w:sz w:val="24"/>
+                <w:szCs w:val="24"/>
+              </w:rPr>
+              <w:t>{</w:t>
+            </w:r>
+            <w:r>
+              <w:rPr>
+                <w:rFonts w:ascii="Arial" w:eastAsia="Calibri" w:hAnsi="Arial" w:cs="Arial"/>
+                <w:sz w:val="24"/>
+                <w:szCs w:val="24"/>
+              </w:rPr>
+              <w:t>{</w:t>
+            </w:r>
+            <w:r>
+              <w:rPr>
+                <w:rFonts w:ascii="Arial" w:eastAsia="Calibri" w:hAnsi="Arial" w:cs="Arial"/>
+                <w:sz w:val="24"/>
+                <w:szCs w:val="24"/>
+              </w:rPr>
+              <w:t>currency(</w:t>
+            </w:r>
+            <w:proofErr w:type="spellStart"/>
+            <w:r>
+              <w:rPr>
+                <w:rFonts w:ascii="Arial" w:eastAsia="Calibri" w:hAnsi="Arial" w:cs="Arial"/>
+                <w:sz w:val="24"/>
+                <w:szCs w:val="24"/>
+              </w:rPr>
+              <w:t>row.balance</w:t>
+            </w:r>
+            <w:proofErr w:type="spellEnd"/>
+            <w:r>
+              <w:rPr>
+                <w:rFonts w:ascii="Arial" w:eastAsia="Calibri" w:hAnsi="Arial" w:cs="Arial"/>
+                <w:sz w:val="24"/>
+                <w:szCs w:val="24"/>
+              </w:rPr>
+              <w:t>)}}</w:t>
+            </w:r>
+          </w:p>
+        </w:tc>
+        <w:tc>
+          <w:tcPr>
+            <w:tcW w:w="2040" w:type="dxa"/>
+          </w:tcPr>
+          <w:p>
+            <w:pPr>
+              <w:spacing w:after="0" w:line="240" w:lineRule="auto"/>
+              <w:rPr>
+                <w:rFonts w:ascii="Arial" w:eastAsia="Calibri" w:hAnsi="Arial" w:cs="Arial"/>
+                <w:sz w:val="24"/>
+                <w:szCs w:val="24"/>
+              </w:rPr>
+            </w:pPr>
+            <w:r>
+              <w:rPr>
+                <w:rFonts w:ascii="Arial" w:eastAsia="Calibri" w:hAnsi="Arial" w:cs="Arial"/>
+                <w:sz w:val="24"/>
+                <w:szCs w:val="24"/>
+              </w:rPr>
+              <w:t>{</w:t>
+            </w:r>
+            <w:r>
+              <w:rPr>
+                <w:rFonts w:ascii="Arial" w:eastAsia="Calibri" w:hAnsi="Arial" w:cs="Arial"/>
+                <w:sz w:val="24"/>
+                <w:szCs w:val="24"/>
+              </w:rPr>
+              <w:t>{</w:t>
+            </w:r>
+            <w:r>
+              <w:rPr>
+                <w:rFonts w:ascii="Arial" w:eastAsia="Calibri" w:hAnsi="Arial" w:cs="Arial"/>
+                <w:sz w:val="24"/>
+                <w:szCs w:val="24"/>
+              </w:rPr>
+              <w:t>currency(</w:t>
+            </w:r>
+            <w:proofErr w:type="spellStart"/>
+            <w:r>
+              <w:rPr>
+                <w:rFonts w:ascii="Arial" w:eastAsia="Calibri" w:hAnsi="Arial" w:cs="Arial"/>
+                <w:sz w:val="24"/>
+                <w:szCs w:val="24"/>
+              </w:rPr>
+              <w:t>row.market_value</w:t>
+            </w:r>
+            <w:proofErr w:type="spellEnd"/>
+            <w:r>
+              <w:rPr>
+                <w:rFonts w:ascii="Arial" w:eastAsia="Calibri" w:hAnsi="Arial" w:cs="Arial"/>
+                <w:sz w:val="24"/>
+                <w:szCs w:val="24"/>
+              </w:rPr>
+              <w:t xml:space="preserve"> - </w:t>
+            </w:r>
+            <w:proofErr w:type="spellStart"/>
+            <w:r>
+              <w:rPr>
+                <w:rFonts w:ascii="Arial" w:eastAsia="Calibri" w:hAnsi="Arial" w:cs="Arial"/>
+                <w:sz w:val="24"/>
+                <w:szCs w:val="24"/>
+              </w:rPr>
+              <w:t>row.balance</w:t>
+            </w:r>
+            <w:proofErr w:type="spellEnd"/>
+            <w:r>
+              <w:rPr>
+                <w:rFonts w:ascii="Arial" w:eastAsia="Calibri" w:hAnsi="Arial" w:cs="Arial"/>
+                <w:sz w:val="24"/>
+                <w:szCs w:val="24"/>
+              </w:rPr>
+              <w:t>)}}</w:t>
+            </w:r>
+          </w:p>
+        </w:tc>
+      </w:tr>
+      <w:tr>
+        <w:trPr>
+          <w:trHeight w:val="272"/>
+        </w:trPr>
+        <w:tc>
+          <w:tcPr>
+            <w:tcW w:w="3235" w:type="dxa"/>
+          </w:tcPr>
+          <w:p>
+            <w:pPr>
+              <w:spacing w:after="0" w:line="240" w:lineRule="auto"/>
+              <w:rPr>
+                <w:rFonts w:ascii="Arial" w:eastAsia="Calibri" w:hAnsi="Arial" w:cs="Arial"/>
+                <w:sz w:val="24"/>
+                <w:szCs w:val="24"/>
+              </w:rPr>
+            </w:pPr>
+            <w:r>
+              <w:rPr>
+                <w:rFonts w:ascii="Arial" w:eastAsia="Calibri" w:hAnsi="Arial" w:cs="Arial"/>
+                <w:sz w:val="24"/>
+                <w:szCs w:val="24"/>
+              </w:rPr>
+              <w:t xml:space="preserve">{%tr </w:t>
+            </w:r>
+            <w:proofErr w:type="spellStart"/>
+            <w:r>
+              <w:rPr>
+                <w:rFonts w:ascii="Arial" w:eastAsia="Calibri" w:hAnsi="Arial" w:cs="Arial"/>
+                <w:sz w:val="24"/>
+                <w:szCs w:val="24"/>
+              </w:rPr>
+              <w:t>endfor</w:t>
+            </w:r>
+            <w:proofErr w:type="spellEnd"/>
+            <w:r>
+              <w:rPr>
+                <w:rFonts w:ascii="Arial" w:eastAsia="Calibri" w:hAnsi="Arial" w:cs="Arial"/>
+                <w:sz w:val="24"/>
+                <w:szCs w:val="24"/>
+              </w:rPr>
+              <w:t xml:space="preserve"> %}</w:t>
+            </w:r>
+          </w:p>
+        </w:tc>
+        <w:tc>
+          <w:tcPr>
+            <w:tcW w:w="2040" w:type="dxa"/>
+          </w:tcPr>
+          <w:p>
+            <w:pPr>
+              <w:spacing w:after="0" w:line="240" w:lineRule="auto"/>
+              <w:rPr>
+                <w:rFonts w:ascii="Arial" w:eastAsia="Calibri" w:hAnsi="Arial" w:cs="Arial"/>
+                <w:sz w:val="24"/>
+                <w:szCs w:val="24"/>
+              </w:rPr>
+            </w:pPr>
+          </w:p>
+        </w:tc>
+        <w:tc>
+          <w:tcPr>
+            <w:tcW w:w="2040" w:type="dxa"/>
+          </w:tcPr>
+          <w:p>
+            <w:pPr>
+              <w:spacing w:after="0" w:line="240" w:lineRule="auto"/>
+              <w:rPr>
+                <w:rFonts w:ascii="Arial" w:eastAsia="Calibri" w:hAnsi="Arial" w:cs="Arial"/>
+                <w:sz w:val="24"/>
+                <w:szCs w:val="24"/>
+              </w:rPr>
+            </w:pPr>
+          </w:p>
+        </w:tc>
+        <w:tc>
+          <w:tcPr>
+            <w:tcW w:w="2040" w:type="dxa"/>
+          </w:tcPr>
+          <w:p>
+            <w:pPr>
+              <w:spacing w:after="0" w:line="240" w:lineRule="auto"/>
+              <w:rPr>
+                <w:rFonts w:ascii="Arial" w:eastAsia="Calibri" w:hAnsi="Arial" w:cs="Arial"/>
+                <w:sz w:val="24"/>
+                <w:szCs w:val="24"/>
+              </w:rPr>
+            </w:pPr>
+          </w:p>
+        </w:tc>
+      </w:tr>
+    </w:tbl>
+    <w:p>
+      <w:pPr>
+        <w:rPr>
+          <w:rFonts w:ascii="Arial" w:hAnsi="Arial" w:cs="Arial"/>
+          <w:sz w:val="24"/>
+          <w:szCs w:val="24"/>
+        </w:rPr>
+      </w:pPr>
+    </w:p>
+    <w:p>
+      <w:pPr>
+        <w:rPr>
+          <w:rFonts w:ascii="Arial" w:hAnsi="Arial" w:cs="Arial"/>
+          <w:sz w:val="24"/>
+          <w:szCs w:val="24"/>
+        </w:rPr>
+      </w:pPr>
+      <w:r>
+        <w:rPr>
+          <w:rFonts w:ascii="Arial" w:hAnsi="Arial" w:cs="Arial"/>
+          <w:sz w:val="24"/>
+          <w:szCs w:val="24"/>
+        </w:rPr>
+        <w:t xml:space="preserve">{%p </w:t>
+      </w:r>
+      <w:proofErr w:type="spellStart"/>
+      <w:r>
+        <w:rPr>
+          <w:rFonts w:ascii="Arial" w:hAnsi="Arial" w:cs="Arial"/>
+          <w:sz w:val="24"/>
+          <w:szCs w:val="24"/>
+        </w:rPr>
+        <w:t>el</w:t>
+      </w:r>
+      <w:r>
+        <w:rPr>
+          <w:rFonts w:ascii="Arial" w:hAnsi="Arial" w:cs="Arial"/>
+          <w:sz w:val="24"/>
+          <w:szCs w:val="24"/>
+        </w:rPr>
+        <w:t>if</w:t>
+      </w:r>
+      <w:proofErr w:type="spellEnd"/>
+      <w:r>
+        <w:rPr>
+          <w:rFonts w:ascii="Arial" w:hAnsi="Arial" w:cs="Arial"/>
+          <w:sz w:val="24"/>
+          <w:szCs w:val="24"/>
+        </w:rPr>
+        <w:t xml:space="preserve"> </w:t>
+      </w:r>
+      <w:proofErr w:type="spellStart"/>
+      <w:r>
+        <w:rPr>
+          <w:rFonts w:ascii="Arial" w:hAnsi="Arial" w:cs="Arial"/>
+          <w:sz w:val="24"/>
+          <w:szCs w:val="24"/>
+        </w:rPr>
+        <w:t>field.field_name</w:t>
+      </w:r>
+      <w:proofErr w:type="spellEnd"/>
+      <w:r>
+        <w:rPr>
+          <w:rFonts w:ascii="Arial" w:hAnsi="Arial" w:cs="Arial"/>
+          <w:sz w:val="24"/>
+          <w:szCs w:val="24"/>
+        </w:rPr>
+        <w:t xml:space="preserve"> == "</w:t>
+      </w:r>
+      <w:proofErr w:type="spellStart"/>
+      <w:r>
+        <w:rPr>
+          <w:rFonts w:ascii="Arial" w:hAnsi="Arial" w:cs="Arial"/>
+          <w:sz w:val="24"/>
+          <w:szCs w:val="24"/>
+        </w:rPr>
+        <w:t>other_assets</w:t>
+      </w:r>
+      <w:proofErr w:type="spellEnd"/>
+      <w:r>
+        <w:rPr>
+          <w:rFonts w:ascii="Arial" w:hAnsi="Arial" w:cs="Arial"/>
+          <w:sz w:val="24"/>
+          <w:szCs w:val="24"/>
+        </w:rPr>
+        <w:t>" %}</w:t>
+      </w:r>
+    </w:p>
+    <w:p>
+      <w:pPr>
+        <w:pStyle w:val="Heading3"/>
+        <w:rPr>
+          <w:sz w:val="24"/>
+          <w:szCs w:val="24"/>
+        </w:rPr>
+      </w:pPr>
+      <w:r>
+        <w:rPr>
+          <w:sz w:val="24"/>
+          <w:szCs w:val="24"/>
+        </w:rPr>
+        <w:t xml:space="preserve">{{ </w:t>
+      </w:r>
+      <w:proofErr w:type="spellStart"/>
+      <w:r>
+        <w:rPr>
+          <w:sz w:val="24"/>
+          <w:szCs w:val="24"/>
+        </w:rPr>
+        <w:t>field.label</w:t>
+      </w:r>
+      <w:proofErr w:type="spellEnd"/>
+      <w:r>
+        <w:rPr>
+          <w:sz w:val="24"/>
+          <w:szCs w:val="24"/>
+        </w:rPr>
+        <w:t xml:space="preserve"> }}</w:t>
+      </w:r>
+    </w:p>
+    <w:tbl>
+      <w:tblPr>
+        <w:tblStyle w:val="TableGrid"/>
+        <w:tblW w:w="9355" w:type="dxa"/>
+        <w:tblLayout w:type="fixed"/>
+        <w:tblLook w:val="04A0" w:firstRow="1" w:lastRow="0" w:firstColumn="1" w:lastColumn="0" w:noHBand="0" w:noVBand="1"/>
+      </w:tblPr>
+      <w:tblGrid>
+        <w:gridCol w:w="4677"/>
+        <w:gridCol w:w="4678"/>
+      </w:tblGrid>
+      <w:tr>
+        <w:tc>
+          <w:tcPr>
+            <w:tcW w:w="4677" w:type="dxa"/>
+          </w:tcPr>
+          <w:p>
+            <w:pPr>
+              <w:spacing w:after="0" w:line="240" w:lineRule="auto"/>
+              <w:rPr>
+                <w:rFonts w:ascii="Arial" w:hAnsi="Arial" w:cs="Arial"/>
+                <w:b/>
+                <w:sz w:val="24"/>
+                <w:szCs w:val="24"/>
+              </w:rPr>
+            </w:pPr>
+            <w:r>
+              <w:rPr>
+                <w:rFonts w:ascii="Arial" w:eastAsia="Calibri" w:hAnsi="Arial" w:cs="Arial"/>
+                <w:b/>
+                <w:sz w:val="24"/>
+                <w:szCs w:val="24"/>
+              </w:rPr>
+              <w:t>Description</w:t>
+            </w:r>
+          </w:p>
+        </w:tc>
+        <w:tc>
+          <w:tcPr>
+            <w:tcW w:w="4678" w:type="dxa"/>
+          </w:tcPr>
+          <w:p>
+            <w:pPr>
+              <w:spacing w:after="0" w:line="240" w:lineRule="auto"/>
+              <w:rPr>
+                <w:rFonts w:ascii="Arial" w:hAnsi="Arial" w:cs="Arial"/>
+                <w:b/>
+                <w:sz w:val="24"/>
+                <w:szCs w:val="24"/>
+              </w:rPr>
+            </w:pPr>
+            <w:r>
+              <w:rPr>
+                <w:rFonts w:ascii="Arial" w:eastAsia="Calibri" w:hAnsi="Arial" w:cs="Arial"/>
+                <w:b/>
+                <w:sz w:val="24"/>
+                <w:szCs w:val="24"/>
+              </w:rPr>
+              <w:t>Fair market value</w:t>
+            </w:r>
+          </w:p>
+        </w:tc>
+      </w:tr>
+      <w:tr>
+        <w:tc>
+          <w:tcPr>
+            <w:tcW w:w="4677" w:type="dxa"/>
+          </w:tcPr>
+          <w:p>
+            <w:pPr>
+              <w:spacing w:after="0" w:line="240" w:lineRule="auto"/>
+              <w:rPr>
+                <w:rFonts w:ascii="Arial" w:eastAsia="Calibri" w:hAnsi="Arial" w:cs="Arial"/>
+                <w:sz w:val="24"/>
+                <w:szCs w:val="24"/>
+              </w:rPr>
+            </w:pPr>
+            <w:r>
+              <w:rPr>
+                <w:rFonts w:ascii="Arial" w:eastAsia="Calibri" w:hAnsi="Arial" w:cs="Arial"/>
+                <w:sz w:val="24"/>
+                <w:szCs w:val="24"/>
+              </w:rPr>
+              <w:t xml:space="preserve">{%tr for row in </w:t>
+            </w:r>
+            <w:proofErr w:type="spellStart"/>
+            <w:r>
+              <w:rPr>
+                <w:rFonts w:ascii="Arial" w:eastAsia="Calibri" w:hAnsi="Arial" w:cs="Arial"/>
+                <w:sz w:val="24"/>
+                <w:szCs w:val="24"/>
+              </w:rPr>
+              <w:t>field.overflow_value</w:t>
+            </w:r>
+            <w:proofErr w:type="spellEnd"/>
+            <w:r>
+              <w:rPr>
+                <w:rFonts w:ascii="Arial" w:eastAsia="Calibri" w:hAnsi="Arial" w:cs="Arial"/>
+                <w:sz w:val="24"/>
+                <w:szCs w:val="24"/>
+              </w:rPr>
+              <w:t>() %}</w:t>
+            </w:r>
+          </w:p>
+        </w:tc>
+        <w:tc>
+          <w:tcPr>
+            <w:tcW w:w="4678" w:type="dxa"/>
+          </w:tcPr>
+          <w:p>
+            <w:pPr>
+              <w:spacing w:after="0" w:line="240" w:lineRule="auto"/>
+              <w:rPr>
+                <w:rFonts w:ascii="Arial" w:eastAsia="Calibri" w:hAnsi="Arial" w:cs="Arial"/>
+                <w:sz w:val="24"/>
+                <w:szCs w:val="24"/>
+              </w:rPr>
+            </w:pPr>
+          </w:p>
+        </w:tc>
+      </w:tr>
+      <w:tr>
+        <w:tc>
+          <w:tcPr>
+            <w:tcW w:w="4677" w:type="dxa"/>
+          </w:tcPr>
+          <w:p>
+            <w:pPr>
+              <w:spacing w:after="0" w:line="240" w:lineRule="auto"/>
+              <w:rPr>
+                <w:rFonts w:ascii="Arial" w:eastAsia="Calibri" w:hAnsi="Arial" w:cs="Arial"/>
+                <w:sz w:val="24"/>
+                <w:szCs w:val="24"/>
+              </w:rPr>
+            </w:pPr>
+            <w:r>
+              <w:rPr>
+                <w:rFonts w:ascii="Arial" w:eastAsia="Calibri" w:hAnsi="Arial" w:cs="Arial"/>
+                <w:sz w:val="24"/>
+                <w:szCs w:val="24"/>
+              </w:rPr>
+              <w:t>{</w:t>
+            </w:r>
+            <w:r>
+              <w:rPr>
+                <w:rFonts w:ascii="Arial" w:eastAsia="Calibri" w:hAnsi="Arial" w:cs="Arial"/>
+                <w:sz w:val="24"/>
+                <w:szCs w:val="24"/>
+              </w:rPr>
+              <w:t>{</w:t>
+            </w:r>
+            <w:proofErr w:type="spellStart"/>
+            <w:r>
+              <w:rPr>
+                <w:rFonts w:ascii="Arial" w:eastAsia="Calibri" w:hAnsi="Arial" w:cs="Arial"/>
+                <w:sz w:val="24"/>
+                <w:szCs w:val="24"/>
+              </w:rPr>
+              <w:t>row.display_name</w:t>
+            </w:r>
+            <w:proofErr w:type="spellEnd"/>
+            <w:r>
+              <w:rPr>
+                <w:rFonts w:ascii="Arial" w:eastAsia="Calibri" w:hAnsi="Arial" w:cs="Arial"/>
+                <w:sz w:val="24"/>
+                <w:szCs w:val="24"/>
+              </w:rPr>
+              <w:t>}}</w:t>
+            </w:r>
+          </w:p>
+        </w:tc>
+        <w:tc>
+          <w:tcPr>
+            <w:tcW w:w="4678" w:type="dxa"/>
+          </w:tcPr>
+          <w:p>
+            <w:pPr>
+              <w:spacing w:after="0" w:line="240" w:lineRule="auto"/>
+              <w:rPr>
+                <w:rFonts w:ascii="Arial" w:eastAsia="Calibri" w:hAnsi="Arial" w:cs="Arial"/>
+                <w:sz w:val="24"/>
+                <w:szCs w:val="24"/>
+              </w:rPr>
+            </w:pPr>
+            <w:r>
+              <w:rPr>
+                <w:rFonts w:ascii="Arial" w:eastAsia="Calibri" w:hAnsi="Arial" w:cs="Arial"/>
+                <w:sz w:val="24"/>
+                <w:szCs w:val="24"/>
+              </w:rPr>
+              <w:t>{</w:t>
+            </w:r>
+            <w:r>
+              <w:rPr>
+                <w:rFonts w:ascii="Arial" w:eastAsia="Calibri" w:hAnsi="Arial" w:cs="Arial"/>
+                <w:sz w:val="24"/>
+                <w:szCs w:val="24"/>
+              </w:rPr>
+              <w:t>{</w:t>
+            </w:r>
+            <w:r>
+              <w:rPr>
+                <w:rFonts w:ascii="Arial" w:eastAsia="Calibri" w:hAnsi="Arial" w:cs="Arial"/>
+                <w:sz w:val="24"/>
+                <w:szCs w:val="24"/>
+              </w:rPr>
+              <w:t>currency(</w:t>
+            </w:r>
+            <w:proofErr w:type="spellStart"/>
+            <w:r>
+              <w:rPr>
+                <w:rFonts w:ascii="Arial" w:eastAsia="Calibri" w:hAnsi="Arial" w:cs="Arial"/>
+                <w:sz w:val="24"/>
+                <w:szCs w:val="24"/>
+              </w:rPr>
+              <w:t>row.market_value</w:t>
+            </w:r>
+            <w:proofErr w:type="spellEnd"/>
+            <w:r>
+              <w:rPr>
+                <w:rFonts w:ascii="Arial" w:eastAsia="Calibri" w:hAnsi="Arial" w:cs="Arial"/>
+                <w:sz w:val="24"/>
+                <w:szCs w:val="24"/>
+              </w:rPr>
+              <w:t>) }}</w:t>
+            </w:r>
+          </w:p>
+        </w:tc>
+      </w:tr>
+      <w:tr>
+        <w:tc>
+          <w:tcPr>
+            <w:tcW w:w="4677" w:type="dxa"/>
+          </w:tcPr>
+          <w:p>
+            <w:pPr>
+              <w:spacing w:after="0" w:line="240" w:lineRule="auto"/>
+              <w:rPr>
+                <w:rFonts w:ascii="Arial" w:eastAsia="Calibri" w:hAnsi="Arial" w:cs="Arial"/>
+                <w:sz w:val="24"/>
+                <w:szCs w:val="24"/>
+              </w:rPr>
+            </w:pPr>
+            <w:r>
+              <w:rPr>
+                <w:rFonts w:ascii="Arial" w:eastAsia="Calibri" w:hAnsi="Arial" w:cs="Arial"/>
+                <w:sz w:val="24"/>
+                <w:szCs w:val="24"/>
+              </w:rPr>
+              <w:t xml:space="preserve">{%tr </w:t>
+            </w:r>
+            <w:proofErr w:type="spellStart"/>
+            <w:r>
+              <w:rPr>
+                <w:rFonts w:ascii="Arial" w:eastAsia="Calibri" w:hAnsi="Arial" w:cs="Arial"/>
+                <w:sz w:val="24"/>
+                <w:szCs w:val="24"/>
+              </w:rPr>
+              <w:t>endfor</w:t>
+            </w:r>
+            <w:proofErr w:type="spellEnd"/>
+            <w:r>
+              <w:rPr>
+                <w:rFonts w:ascii="Arial" w:eastAsia="Calibri" w:hAnsi="Arial" w:cs="Arial"/>
+                <w:sz w:val="24"/>
+                <w:szCs w:val="24"/>
+              </w:rPr>
+              <w:t xml:space="preserve"> %}</w:t>
+            </w:r>
+          </w:p>
+        </w:tc>
+        <w:tc>
+          <w:tcPr>
+            <w:tcW w:w="4678" w:type="dxa"/>
+          </w:tcPr>
+          <w:p>
+            <w:pPr>
+              <w:spacing w:after="0" w:line="240" w:lineRule="auto"/>
+              <w:rPr>
+                <w:rFonts w:ascii="Arial" w:eastAsia="Calibri" w:hAnsi="Arial" w:cs="Arial"/>
+                <w:sz w:val="24"/>
+                <w:szCs w:val="24"/>
+              </w:rPr>
+            </w:pPr>
+          </w:p>
+        </w:tc>
+      </w:tr>
+    </w:tbl>
+    <w:p>
+      <w:pPr>
+        <w:rPr>
+          <w:rFonts w:ascii="Arial" w:hAnsi="Arial" w:cs="Arial"/>
+          <w:sz w:val="24"/>
+          <w:szCs w:val="24"/>
+        </w:rPr>
+      </w:pPr>
+    </w:p>
+    <w:p>
+      <w:pPr>
+        <w:rPr>
+          <w:rFonts w:ascii="Arial" w:hAnsi="Arial" w:cs="Arial"/>
+          <w:sz w:val="24"/>
+          <w:szCs w:val="24"/>
+        </w:rPr>
+      </w:pPr>
+      <w:r>
+        <w:rPr>
+          <w:rFonts w:ascii="Arial" w:hAnsi="Arial" w:cs="Arial"/>
+          <w:sz w:val="24"/>
+          <w:szCs w:val="24"/>
+        </w:rPr>
+        <w:t xml:space="preserve">{%p </w:t>
+      </w:r>
+      <w:proofErr w:type="spellStart"/>
+      <w:r>
+        <w:rPr>
+          <w:rFonts w:ascii="Arial" w:hAnsi="Arial" w:cs="Arial"/>
+          <w:sz w:val="24"/>
+          <w:szCs w:val="24"/>
+        </w:rPr>
+        <w:t>el</w:t>
+      </w:r>
+      <w:r>
+        <w:rPr>
+          <w:rFonts w:ascii="Arial" w:hAnsi="Arial" w:cs="Arial"/>
+          <w:sz w:val="24"/>
+          <w:szCs w:val="24"/>
+        </w:rPr>
+        <w:t>if</w:t>
+      </w:r>
+      <w:proofErr w:type="spellEnd"/>
+      <w:r>
+        <w:rPr>
+          <w:rFonts w:ascii="Arial" w:hAnsi="Arial" w:cs="Arial"/>
+          <w:sz w:val="24"/>
+          <w:szCs w:val="24"/>
+        </w:rPr>
+        <w:t xml:space="preserve"> </w:t>
+      </w:r>
+      <w:proofErr w:type="spellStart"/>
+      <w:r>
+        <w:rPr>
+          <w:rFonts w:ascii="Arial" w:hAnsi="Arial" w:cs="Arial"/>
+          <w:sz w:val="24"/>
+          <w:szCs w:val="24"/>
+        </w:rPr>
+        <w:t>field.is_object_list</w:t>
+      </w:r>
+      <w:proofErr w:type="spellEnd"/>
+      <w:r>
+        <w:rPr>
+          <w:rFonts w:ascii="Arial" w:hAnsi="Arial" w:cs="Arial"/>
+          <w:sz w:val="24"/>
+          <w:szCs w:val="24"/>
+        </w:rPr>
+        <w:t>()</w:t>
+      </w:r>
+      <w:r>
+        <w:rPr>
+          <w:rFonts w:ascii="Arial" w:hAnsi="Arial" w:cs="Arial"/>
+          <w:sz w:val="24"/>
+          <w:szCs w:val="24"/>
+        </w:rPr>
+        <w:t xml:space="preserve"> </w:t>
+      </w:r>
+      <w:r>
+        <w:rPr>
+          <w:rFonts w:ascii="Arial" w:hAnsi="Arial" w:cs="Arial"/>
+          <w:sz w:val="24"/>
+          <w:szCs w:val="24"/>
+        </w:rPr>
+        <w:t xml:space="preserve">%} </w:t>
+      </w:r>
+    </w:p>
+    <w:p>
+      <w:pPr>
+        <w:pStyle w:val="Heading3"/>
+        <w:rPr>
+          <w:sz w:val="24"/>
+          <w:szCs w:val="24"/>
+        </w:rPr>
+      </w:pPr>
+      <w:r>
+        <w:rPr>
+          <w:sz w:val="24"/>
+          <w:szCs w:val="24"/>
+        </w:rPr>
+        <w:lastRenderedPageBreak/>
         <w:t xml:space="preserve">{{ </w:t>
       </w:r>
       <w:proofErr w:type="spellStart"/>
@@ -1128,6 +2923,56 @@
     </w:sectPr>
   </w:body>
 </w:document>
+</file>
+
+<file path=word/endnotes.xml><?xml version="1.0" encoding="utf-8"?>
+<w:endnotes xmlns:wpc="http://schemas.microsoft.com/office/word/2010/wordprocessingCanvas" xmlns:cx="http://schemas.microsoft.com/office/drawing/2014/chartex" xmlns:cx1="http://schemas.microsoft.com/office/drawing/2015/9/8/chartex" xmlns:cx2="http://schemas.microsoft.com/office/drawing/2015/10/21/chartex" xmlns:cx3="http://schemas.microsoft.com/office/drawing/2016/5/9/chartex" xmlns:cx4="http://schemas.microsoft.com/office/drawing/2016/5/10/chartex" xmlns:cx5="http://schemas.microsoft.com/office/drawing/2016/5/11/chartex" xmlns:cx6="http://schemas.microsoft.com/office/drawing/2016/5/12/chartex" xmlns:cx7="http://schemas.microsoft.com/office/drawing/2016/5/13/chartex" xmlns:cx8="http://schemas.microsoft.com/office/drawing/2016/5/14/chartex" xmlns:mc="http://schemas.openxmlformats.org/markup-compatibility/2006" xmlns:aink="http://schemas.microsoft.com/office/drawing/2016/ink" xmlns:am3d="http://schemas.microsoft.com/office/drawing/2017/model3d" xmlns:o="urn:schemas-microsoft-com:office:office" xmlns:oel="http://schemas.microsoft.com/office/2019/extlst" xmlns:r="http://schemas.openxmlformats.org/officeDocument/2006/relationships" xmlns:m="http://schemas.openxmlformats.org/officeDocument/2006/math" xmlns:v="urn:schemas-microsoft-com:vml" xmlns:wp14="http://schemas.microsoft.com/office/word/2010/wordprocessingDrawing" xmlns:wp="http://schemas.openxmlformats.org/drawingml/2006/wordprocessingDrawing" xmlns:w10="urn:schemas-microsoft-com:office:word" xmlns:w="http://schemas.openxmlformats.org/wordprocessingml/2006/main" xmlns:w14="http://schemas.microsoft.com/office/word/2010/wordml" xmlns:w15="http://schemas.microsoft.com/office/word/2012/wordml" xmlns:w16cex="http://schemas.microsoft.com/office/word/2018/wordml/cex" xmlns:w16cid="http://schemas.microsoft.com/office/word/2016/wordml/cid" xmlns:w16="http://schemas.microsoft.com/office/word/2018/wordml" xmlns:w16du="http://schemas.microsoft.com/office/word/2023/wordml/word16du" xmlns:w16sdtdh="http://schemas.microsoft.com/office/word/2020/wordml/sdtdatahash" xmlns:w16se="http://schemas.microsoft.com/office/word/2015/wordml/symex" xmlns:wpg="http://schemas.microsoft.com/office/word/2010/wordprocessingGroup" xmlns:wpi="http://schemas.microsoft.com/office/word/2010/wordprocessingInk" xmlns:wne="http://schemas.microsoft.com/office/word/2006/wordml" xmlns:wps="http://schemas.microsoft.com/office/word/2010/wordprocessingShape" mc:Ignorable="w14 w15 w16se w16cid w16 w16cex w16sdtdh w16du wp14">
+  <w:endnote w:type="separator" w:id="-1">
+    <w:p>
+      <w:pPr>
+        <w:spacing w:after="0" w:line="240" w:lineRule="auto"/>
+      </w:pPr>
+      <w:r>
+        <w:separator/>
+      </w:r>
+    </w:p>
+  </w:endnote>
+  <w:endnote w:type="continuationSeparator" w:id="0">
+    <w:p>
+      <w:pPr>
+        <w:spacing w:after="0" w:line="240" w:lineRule="auto"/>
+      </w:pPr>
+      <w:r>
+        <w:continuationSeparator/>
+      </w:r>
+    </w:p>
+  </w:endnote>
+</w:endnotes>
+</file>
+
+<file path=word/footnotes.xml><?xml version="1.0" encoding="utf-8"?>
+<w:footnotes xmlns:wpc="http://schemas.microsoft.com/office/word/2010/wordprocessingCanvas" xmlns:cx="http://schemas.microsoft.com/office/drawing/2014/chartex" xmlns:cx1="http://schemas.microsoft.com/office/drawing/2015/9/8/chartex" xmlns:cx2="http://schemas.microsoft.com/office/drawing/2015/10/21/chartex" xmlns:cx3="http://schemas.microsoft.com/office/drawing/2016/5/9/chartex" xmlns:cx4="http://schemas.microsoft.com/office/drawing/2016/5/10/chartex" xmlns:cx5="http://schemas.microsoft.com/office/drawing/2016/5/11/chartex" xmlns:cx6="http://schemas.microsoft.com/office/drawing/2016/5/12/chartex" xmlns:cx7="http://schemas.microsoft.com/office/drawing/2016/5/13/chartex" xmlns:cx8="http://schemas.microsoft.com/office/drawing/2016/5/14/chartex" xmlns:mc="http://schemas.openxmlformats.org/markup-compatibility/2006" xmlns:aink="http://schemas.microsoft.com/office/drawing/2016/ink" xmlns:am3d="http://schemas.microsoft.com/office/drawing/2017/model3d" xmlns:o="urn:schemas-microsoft-com:office:office" xmlns:oel="http://schemas.microsoft.com/office/2019/extlst" xmlns:r="http://schemas.openxmlformats.org/officeDocument/2006/relationships" xmlns:m="http://schemas.openxmlformats.org/officeDocument/2006/math" xmlns:v="urn:schemas-microsoft-com:vml" xmlns:wp14="http://schemas.microsoft.com/office/word/2010/wordprocessingDrawing" xmlns:wp="http://schemas.openxmlformats.org/drawingml/2006/wordprocessingDrawing" xmlns:w10="urn:schemas-microsoft-com:office:word" xmlns:w="http://schemas.openxmlformats.org/wordprocessingml/2006/main" xmlns:w14="http://schemas.microsoft.com/office/word/2010/wordml" xmlns:w15="http://schemas.microsoft.com/office/word/2012/wordml" xmlns:w16cex="http://schemas.microsoft.com/office/word/2018/wordml/cex" xmlns:w16cid="http://schemas.microsoft.com/office/word/2016/wordml/cid" xmlns:w16="http://schemas.microsoft.com/office/word/2018/wordml" xmlns:w16du="http://schemas.microsoft.com/office/word/2023/wordml/word16du" xmlns:w16sdtdh="http://schemas.microsoft.com/office/word/2020/wordml/sdtdatahash" xmlns:w16se="http://schemas.microsoft.com/office/word/2015/wordml/symex" xmlns:wpg="http://schemas.microsoft.com/office/word/2010/wordprocessingGroup" xmlns:wpi="http://schemas.microsoft.com/office/word/2010/wordprocessingInk" xmlns:wne="http://schemas.microsoft.com/office/word/2006/wordml" xmlns:wps="http://schemas.microsoft.com/office/word/2010/wordprocessingShape" mc:Ignorable="w14 w15 w16se w16cid w16 w16cex w16sdtdh w16du wp14">
+  <w:footnote w:type="separator" w:id="-1">
+    <w:p>
+      <w:pPr>
+        <w:spacing w:after="0" w:line="240" w:lineRule="auto"/>
+      </w:pPr>
+      <w:r>
+        <w:separator/>
+      </w:r>
+    </w:p>
+  </w:footnote>
+  <w:footnote w:type="continuationSeparator" w:id="0">
+    <w:p>
+      <w:pPr>
+        <w:spacing w:after="0" w:line="240" w:lineRule="auto"/>
+      </w:pPr>
+      <w:r>
+        <w:continuationSeparator/>
+      </w:r>
+    </w:p>
+  </w:footnote>
+</w:footnotes>
 </file>
 
 <file path=word/numbering.xml><?xml version="1.0" encoding="utf-8"?>
@@ -2326,6 +4171,50 @@
       <w:szCs w:val="28"/>
     </w:rPr>
   </w:style>
+  <w:style w:type="paragraph" w:styleId="Header">
+    <w:name w:val="header"/>
+    <w:basedOn w:val="Normal"/>
+    <w:link w:val="HeaderChar"/>
+    <w:uiPriority w:val="99"/>
+    <w:unhideWhenUsed/>
+    <w:rsid w:val="00FA75D3"/>
+    <w:pPr>
+      <w:tabs>
+        <w:tab w:val="center" w:pos="4680"/>
+        <w:tab w:val="right" w:pos="9360"/>
+      </w:tabs>
+      <w:spacing w:after="0" w:line="240" w:lineRule="auto"/>
+    </w:pPr>
+  </w:style>
+  <w:style w:type="character" w:customStyle="1" w:styleId="HeaderChar">
+    <w:name w:val="Header Char"/>
+    <w:basedOn w:val="DefaultParagraphFont"/>
+    <w:link w:val="Header"/>
+    <w:uiPriority w:val="99"/>
+    <w:rsid w:val="00FA75D3"/>
+  </w:style>
+  <w:style w:type="paragraph" w:styleId="Footer">
+    <w:name w:val="footer"/>
+    <w:basedOn w:val="Normal"/>
+    <w:link w:val="FooterChar"/>
+    <w:uiPriority w:val="99"/>
+    <w:unhideWhenUsed/>
+    <w:rsid w:val="00FA75D3"/>
+    <w:pPr>
+      <w:tabs>
+        <w:tab w:val="center" w:pos="4680"/>
+        <w:tab w:val="right" w:pos="9360"/>
+      </w:tabs>
+      <w:spacing w:after="0" w:line="240" w:lineRule="auto"/>
+    </w:pPr>
+  </w:style>
+  <w:style w:type="character" w:customStyle="1" w:styleId="FooterChar">
+    <w:name w:val="Footer Char"/>
+    <w:basedOn w:val="DefaultParagraphFont"/>
+    <w:link w:val="Footer"/>
+    <w:uiPriority w:val="99"/>
+    <w:rsid w:val="00FA75D3"/>
+  </w:style>
 </w:styles>
 </file>
 

</xml_diff>

<commit_message>
updated addendum to handle SE and non SE jobs
</commit_message>
<xml_diff>
--- a/docassemble/VTFeeWaiver/data/templates/VT_fee_waiver_addendum.docx
+++ b/docassemble/VTFeeWaiver/data/templates/VT_fee_waiver_addendum.docx
@@ -163,6 +163,578 @@
           <w:szCs w:val="24"/>
         </w:rPr>
         <w:t xml:space="preserve">{%p if </w:t>
+      </w:r>
+      <w:proofErr w:type="spellStart"/>
+      <w:r>
+        <w:rPr>
+          <w:rFonts w:ascii="Arial" w:hAnsi="Arial" w:cs="Arial"/>
+          <w:sz w:val="24"/>
+          <w:szCs w:val="24"/>
+        </w:rPr>
+        <w:t>field.field_name</w:t>
+      </w:r>
+      <w:proofErr w:type="spellEnd"/>
+      <w:r>
+        <w:rPr>
+          <w:rFonts w:ascii="Arial" w:hAnsi="Arial" w:cs="Arial"/>
+          <w:sz w:val="24"/>
+          <w:szCs w:val="24"/>
+        </w:rPr>
+        <w:t xml:space="preserve"> == "</w:t>
+      </w:r>
+      <w:r>
+        <w:rPr>
+          <w:rFonts w:ascii="Arial" w:hAnsi="Arial" w:cs="Arial"/>
+          <w:sz w:val="24"/>
+          <w:szCs w:val="24"/>
+        </w:rPr>
+        <w:t>jobs</w:t>
+      </w:r>
+      <w:r>
+        <w:rPr>
+          <w:rFonts w:ascii="Arial" w:hAnsi="Arial" w:cs="Arial"/>
+          <w:sz w:val="24"/>
+          <w:szCs w:val="24"/>
+        </w:rPr>
+        <w:t>" %}</w:t>
+      </w:r>
+    </w:p>
+    <w:p>
+      <w:pPr>
+        <w:pStyle w:val="Heading3"/>
+        <w:rPr>
+          <w:sz w:val="24"/>
+          <w:szCs w:val="24"/>
+        </w:rPr>
+      </w:pPr>
+      <w:r>
+        <w:rPr>
+          <w:sz w:val="24"/>
+          <w:szCs w:val="24"/>
+        </w:rPr>
+        <w:t xml:space="preserve">{{ </w:t>
+      </w:r>
+      <w:proofErr w:type="spellStart"/>
+      <w:r>
+        <w:rPr>
+          <w:sz w:val="24"/>
+          <w:szCs w:val="24"/>
+        </w:rPr>
+        <w:t>field.label</w:t>
+      </w:r>
+      <w:proofErr w:type="spellEnd"/>
+      <w:r>
+        <w:rPr>
+          <w:sz w:val="24"/>
+          <w:szCs w:val="24"/>
+        </w:rPr>
+        <w:t xml:space="preserve"> }}</w:t>
+      </w:r>
+    </w:p>
+    <w:tbl>
+      <w:tblPr>
+        <w:tblStyle w:val="TableGrid"/>
+        <w:tblW w:w="9355" w:type="dxa"/>
+        <w:tblLayout w:type="fixed"/>
+        <w:tblLook w:val="04A0" w:firstRow="1" w:lastRow="0" w:firstColumn="1" w:lastColumn="0" w:noHBand="0" w:noVBand="1"/>
+      </w:tblPr>
+      <w:tblGrid>
+        <w:gridCol w:w="4677"/>
+        <w:gridCol w:w="4678"/>
+      </w:tblGrid>
+      <w:tr>
+        <w:trPr>
+          <w:trHeight w:val="272"/>
+        </w:trPr>
+        <w:tc>
+          <w:tcPr>
+            <w:tcW w:w="4677" w:type="dxa"/>
+          </w:tcPr>
+          <w:p>
+            <w:pPr>
+              <w:spacing w:after="0" w:line="240" w:lineRule="auto"/>
+              <w:rPr>
+                <w:rFonts w:ascii="Arial" w:hAnsi="Arial" w:cs="Arial"/>
+                <w:b/>
+                <w:sz w:val="24"/>
+                <w:szCs w:val="24"/>
+              </w:rPr>
+            </w:pPr>
+            <w:r>
+              <w:rPr>
+                <w:rFonts w:ascii="Arial" w:eastAsia="Calibri" w:hAnsi="Arial" w:cs="Arial"/>
+                <w:b/>
+                <w:sz w:val="24"/>
+                <w:szCs w:val="24"/>
+              </w:rPr>
+              <w:t>Employer</w:t>
+            </w:r>
+          </w:p>
+        </w:tc>
+        <w:tc>
+          <w:tcPr>
+            <w:tcW w:w="4678" w:type="dxa"/>
+          </w:tcPr>
+          <w:p>
+            <w:pPr>
+              <w:spacing w:after="0" w:line="240" w:lineRule="auto"/>
+              <w:rPr>
+                <w:rFonts w:ascii="Arial" w:hAnsi="Arial" w:cs="Arial"/>
+                <w:b/>
+                <w:sz w:val="24"/>
+                <w:szCs w:val="24"/>
+              </w:rPr>
+            </w:pPr>
+            <w:r>
+              <w:rPr>
+                <w:rFonts w:ascii="Arial" w:eastAsia="Calibri" w:hAnsi="Arial" w:cs="Arial"/>
+                <w:b/>
+                <w:sz w:val="24"/>
+                <w:szCs w:val="24"/>
+              </w:rPr>
+              <w:t>Employer address</w:t>
+            </w:r>
+          </w:p>
+        </w:tc>
+      </w:tr>
+      <w:tr>
+        <w:trPr>
+          <w:trHeight w:val="559"/>
+        </w:trPr>
+        <w:tc>
+          <w:tcPr>
+            <w:tcW w:w="4677" w:type="dxa"/>
+          </w:tcPr>
+          <w:p>
+            <w:pPr>
+              <w:spacing w:after="0" w:line="240" w:lineRule="auto"/>
+              <w:rPr>
+                <w:rFonts w:ascii="Arial" w:eastAsia="Calibri" w:hAnsi="Arial" w:cs="Arial"/>
+                <w:sz w:val="24"/>
+                <w:szCs w:val="24"/>
+              </w:rPr>
+            </w:pPr>
+            <w:r>
+              <w:rPr>
+                <w:rFonts w:ascii="Arial" w:eastAsia="Calibri" w:hAnsi="Arial" w:cs="Arial"/>
+                <w:sz w:val="24"/>
+                <w:szCs w:val="24"/>
+              </w:rPr>
+              <w:t xml:space="preserve">{%tr for row in </w:t>
+            </w:r>
+            <w:proofErr w:type="spellStart"/>
+            <w:r>
+              <w:rPr>
+                <w:rFonts w:ascii="Arial" w:eastAsia="Calibri" w:hAnsi="Arial" w:cs="Arial"/>
+                <w:sz w:val="24"/>
+                <w:szCs w:val="24"/>
+              </w:rPr>
+              <w:t>field.overflow_value</w:t>
+            </w:r>
+            <w:proofErr w:type="spellEnd"/>
+            <w:r>
+              <w:rPr>
+                <w:rFonts w:ascii="Arial" w:eastAsia="Calibri" w:hAnsi="Arial" w:cs="Arial"/>
+                <w:sz w:val="24"/>
+                <w:szCs w:val="24"/>
+              </w:rPr>
+              <w:t>() %}</w:t>
+            </w:r>
+          </w:p>
+        </w:tc>
+        <w:tc>
+          <w:tcPr>
+            <w:tcW w:w="4678" w:type="dxa"/>
+          </w:tcPr>
+          <w:p>
+            <w:pPr>
+              <w:spacing w:after="0" w:line="240" w:lineRule="auto"/>
+              <w:rPr>
+                <w:rFonts w:ascii="Arial" w:eastAsia="Calibri" w:hAnsi="Arial" w:cs="Arial"/>
+                <w:sz w:val="24"/>
+                <w:szCs w:val="24"/>
+              </w:rPr>
+            </w:pPr>
+          </w:p>
+        </w:tc>
+      </w:tr>
+      <w:tr>
+        <w:trPr>
+          <w:trHeight w:val="544"/>
+        </w:trPr>
+        <w:tc>
+          <w:tcPr>
+            <w:tcW w:w="4677" w:type="dxa"/>
+          </w:tcPr>
+          <w:p>
+            <w:pPr>
+              <w:rPr>
+                <w:rFonts w:ascii="Arial" w:eastAsia="Calibri" w:hAnsi="Arial" w:cs="Arial"/>
+                <w:sz w:val="24"/>
+                <w:szCs w:val="24"/>
+              </w:rPr>
+            </w:pPr>
+            <w:r>
+              <w:rPr>
+                <w:rFonts w:ascii="Arial" w:hAnsi="Arial" w:cs="Arial"/>
+                <w:sz w:val="24"/>
+                <w:szCs w:val="24"/>
+              </w:rPr>
+              <w:t>{% if</w:t>
+            </w:r>
+            <w:r>
+              <w:rPr>
+                <w:rFonts w:ascii="Arial" w:hAnsi="Arial" w:cs="Arial"/>
+                <w:sz w:val="24"/>
+                <w:szCs w:val="24"/>
+              </w:rPr>
+              <w:t xml:space="preserve"> </w:t>
+            </w:r>
+            <w:proofErr w:type="spellStart"/>
+            <w:r>
+              <w:rPr>
+                <w:rFonts w:ascii="Arial" w:hAnsi="Arial" w:cs="Arial"/>
+                <w:sz w:val="24"/>
+                <w:szCs w:val="24"/>
+              </w:rPr>
+              <w:t>row.is_self_employed</w:t>
+            </w:r>
+            <w:proofErr w:type="spellEnd"/>
+            <w:r>
+              <w:rPr>
+                <w:rFonts w:ascii="Arial" w:hAnsi="Arial" w:cs="Arial"/>
+                <w:sz w:val="24"/>
+                <w:szCs w:val="24"/>
+              </w:rPr>
+              <w:t xml:space="preserve"> </w:t>
+            </w:r>
+            <w:r>
+              <w:rPr>
+                <w:rFonts w:ascii="Arial" w:hAnsi="Arial" w:cs="Arial"/>
+                <w:sz w:val="24"/>
+                <w:szCs w:val="24"/>
+              </w:rPr>
+              <w:t>%}</w:t>
+            </w:r>
+            <w:r>
+              <w:rPr>
+                <w:rFonts w:ascii="Arial" w:hAnsi="Arial" w:cs="Arial"/>
+                <w:sz w:val="24"/>
+                <w:szCs w:val="24"/>
+              </w:rPr>
+              <w:t>Self-employed</w:t>
+            </w:r>
+            <w:r>
+              <w:rPr>
+                <w:rFonts w:ascii="Arial" w:hAnsi="Arial" w:cs="Arial"/>
+                <w:sz w:val="24"/>
+                <w:szCs w:val="24"/>
+              </w:rPr>
+              <w:t>{% else %}</w:t>
+            </w:r>
+            <w:r>
+              <w:rPr>
+                <w:rFonts w:ascii="Arial" w:eastAsia="Calibri" w:hAnsi="Arial" w:cs="Arial"/>
+                <w:sz w:val="24"/>
+                <w:szCs w:val="24"/>
+              </w:rPr>
+              <w:t>{</w:t>
+            </w:r>
+            <w:r>
+              <w:rPr>
+                <w:rFonts w:ascii="Arial" w:eastAsia="Calibri" w:hAnsi="Arial" w:cs="Arial"/>
+                <w:sz w:val="24"/>
+                <w:szCs w:val="24"/>
+              </w:rPr>
+              <w:t>{</w:t>
+            </w:r>
+            <w:proofErr w:type="spellStart"/>
+            <w:r>
+              <w:rPr>
+                <w:rFonts w:ascii="Arial" w:eastAsia="Calibri" w:hAnsi="Arial" w:cs="Arial"/>
+                <w:sz w:val="24"/>
+                <w:szCs w:val="24"/>
+              </w:rPr>
+              <w:t>row.</w:t>
+            </w:r>
+            <w:r>
+              <w:rPr>
+                <w:rFonts w:ascii="Arial" w:eastAsia="Calibri" w:hAnsi="Arial" w:cs="Arial"/>
+                <w:sz w:val="24"/>
+                <w:szCs w:val="24"/>
+              </w:rPr>
+              <w:t>source</w:t>
+            </w:r>
+            <w:proofErr w:type="spellEnd"/>
+            <w:r>
+              <w:rPr>
+                <w:rFonts w:ascii="Arial" w:eastAsia="Calibri" w:hAnsi="Arial" w:cs="Arial"/>
+                <w:sz w:val="24"/>
+                <w:szCs w:val="24"/>
+              </w:rPr>
+              <w:t>}}</w:t>
+            </w:r>
+            <w:r>
+              <w:rPr>
+                <w:rFonts w:ascii="Arial" w:eastAsia="Calibri" w:hAnsi="Arial" w:cs="Arial"/>
+                <w:sz w:val="24"/>
+                <w:szCs w:val="24"/>
+              </w:rPr>
+              <w:t>{% endif %}</w:t>
+            </w:r>
+          </w:p>
+        </w:tc>
+        <w:tc>
+          <w:tcPr>
+            <w:tcW w:w="4678" w:type="dxa"/>
+          </w:tcPr>
+          <w:p>
+            <w:pPr>
+              <w:rPr>
+                <w:rFonts w:ascii="Arial" w:eastAsia="Calibri" w:hAnsi="Arial" w:cs="Arial"/>
+                <w:sz w:val="24"/>
+                <w:szCs w:val="24"/>
+              </w:rPr>
+            </w:pPr>
+            <w:r>
+              <w:rPr>
+                <w:rFonts w:ascii="Arial" w:hAnsi="Arial" w:cs="Arial"/>
+                <w:sz w:val="24"/>
+                <w:szCs w:val="24"/>
+              </w:rPr>
+              <w:t>{% if</w:t>
+            </w:r>
+            <w:r>
+              <w:rPr>
+                <w:rFonts w:ascii="Arial" w:hAnsi="Arial" w:cs="Arial"/>
+                <w:sz w:val="24"/>
+                <w:szCs w:val="24"/>
+              </w:rPr>
+              <w:t xml:space="preserve"> </w:t>
+            </w:r>
+            <w:proofErr w:type="spellStart"/>
+            <w:r>
+              <w:rPr>
+                <w:rFonts w:ascii="Arial" w:hAnsi="Arial" w:cs="Arial"/>
+                <w:sz w:val="24"/>
+                <w:szCs w:val="24"/>
+              </w:rPr>
+              <w:t>row.is_self_employed</w:t>
+            </w:r>
+            <w:proofErr w:type="spellEnd"/>
+            <w:r>
+              <w:rPr>
+                <w:rFonts w:ascii="Arial" w:hAnsi="Arial" w:cs="Arial"/>
+                <w:sz w:val="24"/>
+                <w:szCs w:val="24"/>
+              </w:rPr>
+              <w:t xml:space="preserve"> </w:t>
+            </w:r>
+            <w:r>
+              <w:rPr>
+                <w:rFonts w:ascii="Arial" w:hAnsi="Arial" w:cs="Arial"/>
+                <w:sz w:val="24"/>
+                <w:szCs w:val="24"/>
+              </w:rPr>
+              <w:t>%}</w:t>
+            </w:r>
+            <w:r>
+              <w:rPr>
+                <w:rFonts w:ascii="Arial" w:hAnsi="Arial" w:cs="Arial"/>
+                <w:sz w:val="24"/>
+                <w:szCs w:val="24"/>
+              </w:rPr>
+              <w:t xml:space="preserve"> </w:t>
+            </w:r>
+            <w:r>
+              <w:rPr>
+                <w:rFonts w:ascii="Arial" w:hAnsi="Arial" w:cs="Arial"/>
+                <w:sz w:val="24"/>
+                <w:szCs w:val="24"/>
+              </w:rPr>
+              <w:t>{% else %}</w:t>
+            </w:r>
+            <w:r>
+              <w:rPr>
+                <w:rFonts w:ascii="Arial" w:eastAsia="Calibri" w:hAnsi="Arial" w:cs="Arial"/>
+                <w:sz w:val="24"/>
+                <w:szCs w:val="24"/>
+              </w:rPr>
+              <w:t>{</w:t>
+            </w:r>
+            <w:r>
+              <w:rPr>
+                <w:rFonts w:ascii="Arial" w:eastAsia="Calibri" w:hAnsi="Arial" w:cs="Arial"/>
+                <w:sz w:val="24"/>
+                <w:szCs w:val="24"/>
+              </w:rPr>
+              <w:t>{</w:t>
+            </w:r>
+            <w:proofErr w:type="spellStart"/>
+            <w:r>
+              <w:rPr>
+                <w:rFonts w:ascii="Arial" w:eastAsia="Calibri" w:hAnsi="Arial" w:cs="Arial"/>
+                <w:sz w:val="24"/>
+                <w:szCs w:val="24"/>
+              </w:rPr>
+              <w:t>row.</w:t>
+            </w:r>
+            <w:r>
+              <w:rPr>
+                <w:rFonts w:ascii="Arial" w:eastAsia="Calibri" w:hAnsi="Arial" w:cs="Arial"/>
+                <w:sz w:val="24"/>
+                <w:szCs w:val="24"/>
+              </w:rPr>
+              <w:t>employer.address.</w:t>
+            </w:r>
+            <w:r>
+              <w:rPr>
+                <w:rFonts w:ascii="Arial" w:eastAsia="Calibri" w:hAnsi="Arial" w:cs="Arial"/>
+                <w:sz w:val="24"/>
+                <w:szCs w:val="24"/>
+              </w:rPr>
+              <w:t>on_one_line</w:t>
+            </w:r>
+            <w:proofErr w:type="spellEnd"/>
+            <w:r>
+              <w:rPr>
+                <w:rFonts w:ascii="Arial" w:eastAsia="Calibri" w:hAnsi="Arial" w:cs="Arial"/>
+                <w:sz w:val="24"/>
+                <w:szCs w:val="24"/>
+              </w:rPr>
+              <w:t>(</w:t>
+            </w:r>
+            <w:r>
+              <w:rPr>
+                <w:rFonts w:ascii="Arial" w:eastAsia="Calibri" w:hAnsi="Arial" w:cs="Arial"/>
+                <w:sz w:val="24"/>
+                <w:szCs w:val="24"/>
+              </w:rPr>
+              <w:t>)}}</w:t>
+            </w:r>
+            <w:r>
+              <w:rPr>
+                <w:rFonts w:ascii="Arial" w:eastAsia="Calibri" w:hAnsi="Arial" w:cs="Arial"/>
+                <w:sz w:val="24"/>
+                <w:szCs w:val="24"/>
+              </w:rPr>
+              <w:t>{% endif %}</w:t>
+            </w:r>
+          </w:p>
+        </w:tc>
+      </w:tr>
+      <w:tr>
+        <w:trPr>
+          <w:trHeight w:val="272"/>
+        </w:trPr>
+        <w:tc>
+          <w:tcPr>
+            <w:tcW w:w="4677" w:type="dxa"/>
+          </w:tcPr>
+          <w:p>
+            <w:pPr>
+              <w:spacing w:after="0" w:line="240" w:lineRule="auto"/>
+              <w:rPr>
+                <w:rFonts w:ascii="Arial" w:eastAsia="Calibri" w:hAnsi="Arial" w:cs="Arial"/>
+                <w:sz w:val="24"/>
+                <w:szCs w:val="24"/>
+              </w:rPr>
+            </w:pPr>
+            <w:r>
+              <w:rPr>
+                <w:rFonts w:ascii="Arial" w:eastAsia="Calibri" w:hAnsi="Arial" w:cs="Arial"/>
+                <w:sz w:val="24"/>
+                <w:szCs w:val="24"/>
+              </w:rPr>
+              <w:t xml:space="preserve">{%tr </w:t>
+            </w:r>
+            <w:proofErr w:type="spellStart"/>
+            <w:r>
+              <w:rPr>
+                <w:rFonts w:ascii="Arial" w:eastAsia="Calibri" w:hAnsi="Arial" w:cs="Arial"/>
+                <w:sz w:val="24"/>
+                <w:szCs w:val="24"/>
+              </w:rPr>
+              <w:t>endfor</w:t>
+            </w:r>
+            <w:proofErr w:type="spellEnd"/>
+            <w:r>
+              <w:rPr>
+                <w:rFonts w:ascii="Arial" w:eastAsia="Calibri" w:hAnsi="Arial" w:cs="Arial"/>
+                <w:sz w:val="24"/>
+                <w:szCs w:val="24"/>
+              </w:rPr>
+              <w:t xml:space="preserve"> %}</w:t>
+            </w:r>
+          </w:p>
+        </w:tc>
+        <w:tc>
+          <w:tcPr>
+            <w:tcW w:w="4678" w:type="dxa"/>
+          </w:tcPr>
+          <w:p>
+            <w:pPr>
+              <w:spacing w:after="0" w:line="240" w:lineRule="auto"/>
+              <w:rPr>
+                <w:rFonts w:ascii="Arial" w:eastAsia="Calibri" w:hAnsi="Arial" w:cs="Arial"/>
+                <w:sz w:val="24"/>
+                <w:szCs w:val="24"/>
+              </w:rPr>
+            </w:pPr>
+          </w:p>
+        </w:tc>
+      </w:tr>
+    </w:tbl>
+    <w:p>
+      <w:pPr>
+        <w:rPr>
+          <w:rFonts w:ascii="Arial" w:hAnsi="Arial" w:cs="Arial"/>
+          <w:sz w:val="24"/>
+          <w:szCs w:val="24"/>
+        </w:rPr>
+      </w:pPr>
+    </w:p>
+    <w:p>
+      <w:pPr>
+        <w:rPr>
+          <w:rFonts w:ascii="Arial" w:hAnsi="Arial" w:cs="Arial"/>
+          <w:sz w:val="24"/>
+          <w:szCs w:val="24"/>
+        </w:rPr>
+      </w:pPr>
+      <w:r>
+        <w:rPr>
+          <w:rFonts w:ascii="Arial" w:hAnsi="Arial" w:cs="Arial"/>
+          <w:sz w:val="24"/>
+          <w:szCs w:val="24"/>
+        </w:rPr>
+        <w:t xml:space="preserve">{%p </w:t>
+      </w:r>
+      <w:proofErr w:type="spellStart"/>
+      <w:r>
+        <w:rPr>
+          <w:rFonts w:ascii="Arial" w:hAnsi="Arial" w:cs="Arial"/>
+          <w:sz w:val="24"/>
+          <w:szCs w:val="24"/>
+        </w:rPr>
+        <w:t>el</w:t>
+      </w:r>
+      <w:r>
+        <w:rPr>
+          <w:rFonts w:ascii="Arial" w:hAnsi="Arial" w:cs="Arial"/>
+          <w:sz w:val="24"/>
+          <w:szCs w:val="24"/>
+        </w:rPr>
+        <w:t>if</w:t>
+      </w:r>
+      <w:proofErr w:type="spellEnd"/>
+      <w:r>
+        <w:rPr>
+          <w:rFonts w:ascii="Arial" w:hAnsi="Arial" w:cs="Arial"/>
+          <w:sz w:val="24"/>
+          <w:szCs w:val="24"/>
+        </w:rPr>
+        <w:t xml:space="preserve"> </w:t>
       </w:r>
       <w:proofErr w:type="spellStart"/>
       <w:r>
@@ -1430,6 +2002,7 @@
                 <w:sz w:val="24"/>
                 <w:szCs w:val="24"/>
               </w:rPr>
+              <w:lastRenderedPageBreak/>
               <w:t xml:space="preserve">{%tr </w:t>
             </w:r>
             <w:proofErr w:type="spellStart"/>
@@ -2006,7 +2579,6 @@
           <w:sz w:val="24"/>
           <w:szCs w:val="24"/>
         </w:rPr>
-        <w:lastRenderedPageBreak/>
         <w:t xml:space="preserve">{{ </w:t>
       </w:r>
       <w:proofErr w:type="spellStart"/>
@@ -3981,7 +4553,6 @@
   <w:style w:type="character" w:default="1" w:styleId="DefaultParagraphFont">
     <w:name w:val="Default Paragraph Font"/>
     <w:uiPriority w:val="1"/>
-    <w:semiHidden/>
     <w:unhideWhenUsed/>
   </w:style>
   <w:style w:type="table" w:default="1" w:styleId="TableNormal">
@@ -4214,6 +4785,36 @@
     <w:link w:val="Footer"/>
     <w:uiPriority w:val="99"/>
     <w:rsid w:val="00FA75D3"/>
+  </w:style>
+  <w:style w:type="paragraph" w:styleId="HTMLPreformatted">
+    <w:name w:val="HTML Preformatted"/>
+    <w:basedOn w:val="Normal"/>
+    <w:link w:val="HTMLPreformattedChar"/>
+    <w:uiPriority w:val="99"/>
+    <w:semiHidden/>
+    <w:unhideWhenUsed/>
+    <w:rsid w:val="009E2E19"/>
+    <w:pPr>
+      <w:spacing w:after="0" w:line="240" w:lineRule="auto"/>
+    </w:pPr>
+    <w:rPr>
+      <w:rFonts w:ascii="Consolas" w:hAnsi="Consolas"/>
+      <w:sz w:val="20"/>
+      <w:szCs w:val="20"/>
+    </w:rPr>
+  </w:style>
+  <w:style w:type="character" w:customStyle="1" w:styleId="HTMLPreformattedChar">
+    <w:name w:val="HTML Preformatted Char"/>
+    <w:basedOn w:val="DefaultParagraphFont"/>
+    <w:link w:val="HTMLPreformatted"/>
+    <w:uiPriority w:val="99"/>
+    <w:semiHidden/>
+    <w:rsid w:val="009E2E19"/>
+    <w:rPr>
+      <w:rFonts w:ascii="Consolas" w:hAnsi="Consolas"/>
+      <w:sz w:val="20"/>
+      <w:szCs w:val="20"/>
+    </w:rPr>
   </w:style>
 </w:styles>
 </file>

</xml_diff>

<commit_message>
for "users1_income_employment_monthly_amount" and the following totals in the income part of the PDF, updated to use gross_total to include tips etc
</commit_message>
<xml_diff>
--- a/docassemble/VTFeeWaiver/data/templates/VT_fee_waiver_addendum.docx
+++ b/docassemble/VTFeeWaiver/data/templates/VT_fee_waiver_addendum.docx
@@ -448,6 +448,17 @@
               </w:rPr>
               <w:t>{</w:t>
             </w:r>
+            <w:r>
+              <w:rPr>
+                <w:rFonts w:ascii="Arial" w:eastAsia="Calibri" w:hAnsi="Arial" w:cs="Arial"/>
+                <w:sz w:val="24"/>
+                <w:szCs w:val="24"/>
+              </w:rPr>
+              <w:t>row.</w:t>
+            </w:r>
+            <w:r>
+              <w:t xml:space="preserve"> </w:t>
+            </w:r>
             <w:proofErr w:type="spellStart"/>
             <w:r>
               <w:rPr>
@@ -455,15 +466,7 @@
                 <w:sz w:val="24"/>
                 <w:szCs w:val="24"/>
               </w:rPr>
-              <w:t>row.</w:t>
-            </w:r>
-            <w:r>
-              <w:rPr>
-                <w:rFonts w:ascii="Arial" w:eastAsia="Calibri" w:hAnsi="Arial" w:cs="Arial"/>
-                <w:sz w:val="24"/>
-                <w:szCs w:val="24"/>
-              </w:rPr>
-              <w:t>source</w:t>
+              <w:t>employer.name.first</w:t>
             </w:r>
             <w:proofErr w:type="spellEnd"/>
             <w:r>
@@ -4553,6 +4556,7 @@
   <w:style w:type="character" w:default="1" w:styleId="DefaultParagraphFont">
     <w:name w:val="Default Paragraph Font"/>
     <w:uiPriority w:val="1"/>
+    <w:semiHidden/>
     <w:unhideWhenUsed/>
   </w:style>
   <w:style w:type="table" w:default="1" w:styleId="TableNormal">

</xml_diff>

<commit_message>
updated header of addendum
</commit_message>
<xml_diff>
--- a/docassemble/VTFeeWaiver/data/templates/VT_fee_waiver_addendum.docx
+++ b/docassemble/VTFeeWaiver/data/templates/VT_fee_waiver_addendum.docx
@@ -6,11 +6,15 @@
       <w:pPr>
         <w:pStyle w:val="Heading1"/>
         <w:spacing w:before="0"/>
-      </w:pPr>
-      <w:r>
-        <w:rPr>
-          <w:sz w:val="32"/>
-          <w:szCs w:val="32"/>
+        <w:rPr>
+          <w:sz w:val="28"/>
+          <w:szCs w:val="28"/>
+        </w:rPr>
+      </w:pPr>
+      <w:r>
+        <w:rPr>
+          <w:sz w:val="28"/>
+          <w:szCs w:val="28"/>
         </w:rPr>
         <w:t>ADDENDUM</w:t>
       </w:r>
@@ -19,81 +23,193 @@
       <w:pPr>
         <w:pStyle w:val="Heading2"/>
         <w:spacing w:before="0"/>
-      </w:pPr>
-      <w:r>
+        <w:rPr>
+          <w:sz w:val="26"/>
+          <w:szCs w:val="26"/>
+        </w:rPr>
+      </w:pPr>
+      <w:r>
+        <w:rPr>
+          <w:sz w:val="26"/>
+          <w:szCs w:val="26"/>
+        </w:rPr>
         <w:t>Application to Waive Filing Fees and Service Costs</w:t>
       </w:r>
     </w:p>
     <w:p>
       <w:pPr>
         <w:pStyle w:val="Heading2"/>
-        <w:spacing w:before="0"/>
-      </w:pPr>
-      <w:r>
+        <w:rPr>
+          <w:sz w:val="26"/>
+          <w:szCs w:val="26"/>
+        </w:rPr>
+      </w:pPr>
+      <w:r>
+        <w:rPr>
+          <w:sz w:val="26"/>
+          <w:szCs w:val="26"/>
+        </w:rPr>
         <w:t>{{</w:t>
       </w:r>
       <w:r>
+        <w:rPr>
+          <w:sz w:val="26"/>
+          <w:szCs w:val="26"/>
+        </w:rPr>
         <w:t xml:space="preserve"> </w:t>
       </w:r>
       <w:proofErr w:type="spellStart"/>
       <w:r>
+        <w:rPr>
+          <w:sz w:val="26"/>
+          <w:szCs w:val="26"/>
+        </w:rPr>
         <w:t>trial_court</w:t>
       </w:r>
       <w:r>
+        <w:rPr>
+          <w:sz w:val="26"/>
+          <w:szCs w:val="26"/>
+        </w:rPr>
         <w:t>_</w:t>
       </w:r>
       <w:r>
+        <w:rPr>
+          <w:sz w:val="26"/>
+          <w:szCs w:val="26"/>
+        </w:rPr>
         <w:t>division</w:t>
       </w:r>
       <w:proofErr w:type="spellEnd"/>
       <w:r>
+        <w:rPr>
+          <w:sz w:val="26"/>
+          <w:szCs w:val="26"/>
+        </w:rPr>
         <w:t xml:space="preserve"> }}</w:t>
       </w:r>
       <w:r>
+        <w:rPr>
+          <w:sz w:val="26"/>
+          <w:szCs w:val="26"/>
+        </w:rPr>
         <w:t xml:space="preserve"> Division</w:t>
       </w:r>
       <w:r>
+        <w:rPr>
+          <w:sz w:val="26"/>
+          <w:szCs w:val="26"/>
+        </w:rPr>
+        <w:t xml:space="preserve">{% if </w:t>
+      </w:r>
+      <w:proofErr w:type="spellStart"/>
+      <w:r>
+        <w:rPr>
+          <w:sz w:val="26"/>
+          <w:szCs w:val="26"/>
+        </w:rPr>
+        <w:t>trial_court_division</w:t>
+      </w:r>
+      <w:proofErr w:type="spellEnd"/>
+      <w:r>
+        <w:rPr>
+          <w:sz w:val="26"/>
+          <w:szCs w:val="26"/>
+        </w:rPr>
+        <w:t xml:space="preserve"> != "Environmental" %}{% if </w:t>
+      </w:r>
+      <w:proofErr w:type="spellStart"/>
+      <w:r>
+        <w:rPr>
+          <w:sz w:val="26"/>
+          <w:szCs w:val="26"/>
+        </w:rPr>
+        <w:t>trial_court_division</w:t>
+      </w:r>
+      <w:proofErr w:type="spellEnd"/>
+      <w:r>
+        <w:rPr>
+          <w:sz w:val="26"/>
+          <w:szCs w:val="26"/>
+        </w:rPr>
+        <w:t xml:space="preserve"> != "Judicial Bureau" %}</w:t>
+      </w:r>
+      <w:r>
+        <w:rPr>
+          <w:sz w:val="26"/>
+          <w:szCs w:val="26"/>
+        </w:rPr>
         <w:t xml:space="preserve">, </w:t>
       </w:r>
       <w:r>
+        <w:rPr>
+          <w:sz w:val="26"/>
+          <w:szCs w:val="26"/>
+        </w:rPr>
         <w:t xml:space="preserve">{{ </w:t>
       </w:r>
       <w:proofErr w:type="spellStart"/>
       <w:r>
+        <w:rPr>
+          <w:sz w:val="26"/>
+          <w:szCs w:val="26"/>
+        </w:rPr>
         <w:t>trial_court.address.county</w:t>
       </w:r>
       <w:proofErr w:type="spellEnd"/>
       <w:r>
+        <w:rPr>
+          <w:sz w:val="26"/>
+          <w:szCs w:val="26"/>
+        </w:rPr>
         <w:t xml:space="preserve"> }}</w:t>
       </w:r>
       <w:r>
+        <w:rPr>
+          <w:sz w:val="26"/>
+          <w:szCs w:val="26"/>
+        </w:rPr>
         <w:t xml:space="preserve"> Unit</w:t>
+      </w:r>
+      <w:r>
+        <w:rPr>
+          <w:sz w:val="26"/>
+          <w:szCs w:val="26"/>
+        </w:rPr>
+        <w:t>{% endif %}{% endif %}</w:t>
       </w:r>
     </w:p>
     <w:p>
       <w:pPr>
         <w:pStyle w:val="Heading2"/>
         <w:spacing w:before="0"/>
-      </w:pPr>
-      <w:r>
-        <w:t>{</w:t>
-      </w:r>
-      <w:r>
-        <w:t>{</w:t>
-      </w:r>
-      <w:r>
-        <w:t xml:space="preserve"> </w:t>
+        <w:rPr>
+          <w:sz w:val="26"/>
+          <w:szCs w:val="26"/>
+        </w:rPr>
+      </w:pPr>
+      <w:r>
+        <w:rPr>
+          <w:sz w:val="26"/>
+          <w:szCs w:val="26"/>
+        </w:rPr>
+        <w:t xml:space="preserve">{{ </w:t>
       </w:r>
       <w:proofErr w:type="spellStart"/>
       <w:r>
+        <w:rPr>
+          <w:sz w:val="26"/>
+          <w:szCs w:val="26"/>
+        </w:rPr>
         <w:t>case_name</w:t>
       </w:r>
       <w:proofErr w:type="spellEnd"/>
       <w:r>
-        <w:t xml:space="preserve"> }</w:t>
-      </w:r>
-      <w:r>
-        <w:t>}</w:t>
+        <w:rPr>
+          <w:sz w:val="26"/>
+          <w:szCs w:val="26"/>
+        </w:rPr>
+        <w:t xml:space="preserve"> }}</w:t>
       </w:r>
     </w:p>
     <w:p>
@@ -1754,6 +1870,7 @@
                 <w:sz w:val="24"/>
                 <w:szCs w:val="24"/>
               </w:rPr>
+              <w:lastRenderedPageBreak/>
               <w:t>{</w:t>
             </w:r>
             <w:r>
@@ -2005,7 +2122,6 @@
                 <w:sz w:val="24"/>
                 <w:szCs w:val="24"/>
               </w:rPr>
-              <w:lastRenderedPageBreak/>
               <w:t xml:space="preserve">{%tr </w:t>
             </w:r>
             <w:proofErr w:type="spellStart"/>

</xml_diff>